<commit_message>
doc with sys config and the repr of data done
</commit_message>
<xml_diff>
--- a/Lab3/Doc.docx
+++ b/Lab3/Doc.docx
@@ -252,10 +252,10 @@
       </w:pPr>
       <w:r>
         <w:drawing>
-          <wp:inline wp14:editId="2A87232E" wp14:anchorId="5DF8F46D">
+          <wp:inline wp14:editId="1A2E3E28" wp14:anchorId="5DF8F46D">
             <wp:extent cx="5534026" cy="2200275"/>
             <wp:effectExtent l="0" t="0" r="0" b="0"/>
-            <wp:docPr id="631688290" name="" title=""/>
+            <wp:docPr id="195566041" name="" title=""/>
             <wp:cNvGraphicFramePr>
               <a:graphicFrameLocks noChangeAspect="1"/>
             </wp:cNvGraphicFramePr>
@@ -267,7 +267,1920 @@
                     <pic:cNvPicPr/>
                   </pic:nvPicPr>
                   <pic:blipFill>
-                    <a:blip r:embed="R53ccef275c124275">
+                    <a:blip r:embed="R27db9625572f414b">
+                      <a:extLst xmlns:a="http://schemas.openxmlformats.org/drawingml/2006/main">
+                        <a:ext xmlns:a="http://schemas.openxmlformats.org/drawingml/2006/main" uri="{28A0092B-C50C-407E-A947-70E740481C1C}">
+                          <a14:useLocalDpi xmlns:a14="http://schemas.microsoft.com/office/drawing/2010/main" val="0"/>
+                        </a:ext>
+                      </a:extLst>
+                    </a:blip>
+                    <a:stretch>
+                      <a:fillRect/>
+                    </a:stretch>
+                  </pic:blipFill>
+                  <pic:spPr>
+                    <a:xfrm rot="0" flipH="0" flipV="0">
+                      <a:off x="0" y="0"/>
+                      <a:ext cx="5534026" cy="2200275"/>
+                    </a:xfrm>
+                    <a:prstGeom prst="rect">
+                      <a:avLst/>
+                    </a:prstGeom>
+                  </pic:spPr>
+                </pic:pic>
+              </a:graphicData>
+            </a:graphic>
+          </wp:inline>
+        </w:drawing>
+      </w:r>
+    </w:p>
+    <w:p>
+      <w:pPr>
+        <w:pStyle w:val="ListParagraph"/>
+        <w:numPr>
+          <w:ilvl w:val="0"/>
+          <w:numId w:val="1"/>
+        </w:numPr>
+        <w:jc w:val="both"/>
+        <w:rPr>
+          <w:rFonts w:ascii="Calibri" w:hAnsi="Calibri" w:eastAsia="Calibri" w:cs="Calibri" w:asciiTheme="minorAscii" w:hAnsiTheme="minorAscii" w:eastAsiaTheme="minorAscii" w:cstheme="minorAscii"/>
+          <w:b w:val="1"/>
+          <w:bCs w:val="1"/>
+          <w:sz w:val="28"/>
+          <w:szCs w:val="28"/>
+        </w:rPr>
+      </w:pPr>
+      <w:r>
+        <w:rPr>
+          <w:b w:val="1"/>
+          <w:bCs w:val="1"/>
+          <w:sz w:val="28"/>
+          <w:szCs w:val="28"/>
+        </w:rPr>
+        <w:t>Reprezentarea</w:t>
+      </w:r>
+      <w:r>
+        <w:rPr>
+          <w:b w:val="1"/>
+          <w:bCs w:val="1"/>
+          <w:sz w:val="28"/>
+          <w:szCs w:val="28"/>
+        </w:rPr>
+        <w:t xml:space="preserve"> datelo</w:t>
+      </w:r>
+      <w:r>
+        <w:rPr>
+          <w:b w:val="1"/>
+          <w:bCs w:val="1"/>
+          <w:sz w:val="28"/>
+          <w:szCs w:val="28"/>
+        </w:rPr>
+        <w:t>r:</w:t>
+      </w:r>
+    </w:p>
+    <w:p>
+      <w:pPr>
+        <w:pStyle w:val="Normal"/>
+        <w:ind w:left="360" w:firstLine="360"/>
+        <w:jc w:val="both"/>
+        <w:rPr>
+          <w:b w:val="1"/>
+          <w:bCs w:val="1"/>
+          <w:sz w:val="28"/>
+          <w:szCs w:val="28"/>
+        </w:rPr>
+      </w:pPr>
+      <w:r>
+        <w:rPr>
+          <w:b w:val="0"/>
+          <w:bCs w:val="0"/>
+          <w:sz w:val="24"/>
+          <w:szCs w:val="24"/>
+        </w:rPr>
+        <w:t xml:space="preserve">A) de intrare: </w:t>
+      </w:r>
+    </w:p>
+    <w:p>
+      <w:pPr>
+        <w:pStyle w:val="ListParagraph"/>
+        <w:numPr>
+          <w:ilvl w:val="1"/>
+          <w:numId w:val="7"/>
+        </w:numPr>
+        <w:jc w:val="both"/>
+        <w:rPr>
+          <w:rFonts w:ascii="Calibri" w:hAnsi="Calibri" w:eastAsia="Calibri" w:cs="Calibri" w:asciiTheme="minorAscii" w:hAnsiTheme="minorAscii" w:eastAsiaTheme="minorAscii" w:cstheme="minorAscii"/>
+          <w:b w:val="0"/>
+          <w:bCs w:val="0"/>
+          <w:sz w:val="24"/>
+          <w:szCs w:val="24"/>
+        </w:rPr>
+      </w:pPr>
+      <w:r>
+        <w:rPr>
+          <w:b w:val="0"/>
+          <w:bCs w:val="0"/>
+          <w:sz w:val="24"/>
+          <w:szCs w:val="24"/>
+        </w:rPr>
+        <w:t xml:space="preserve">Se citesc din </w:t>
+      </w:r>
+      <w:proofErr w:type="spellStart"/>
+      <w:r>
+        <w:rPr>
+          <w:b w:val="0"/>
+          <w:bCs w:val="0"/>
+          <w:sz w:val="24"/>
+          <w:szCs w:val="24"/>
+        </w:rPr>
+        <w:t>fisiere</w:t>
+      </w:r>
+      <w:proofErr w:type="spellEnd"/>
+      <w:r>
+        <w:rPr>
+          <w:b w:val="0"/>
+          <w:bCs w:val="0"/>
+          <w:sz w:val="24"/>
+          <w:szCs w:val="24"/>
+        </w:rPr>
+        <w:t xml:space="preserve"> .txt</w:t>
+      </w:r>
+    </w:p>
+    <w:p>
+      <w:pPr>
+        <w:pStyle w:val="ListParagraph"/>
+        <w:numPr>
+          <w:ilvl w:val="1"/>
+          <w:numId w:val="7"/>
+        </w:numPr>
+        <w:jc w:val="both"/>
+        <w:rPr>
+          <w:b w:val="0"/>
+          <w:bCs w:val="0"/>
+          <w:sz w:val="24"/>
+          <w:szCs w:val="24"/>
+        </w:rPr>
+      </w:pPr>
+      <w:r>
+        <w:rPr>
+          <w:b w:val="0"/>
+          <w:bCs w:val="0"/>
+          <w:sz w:val="24"/>
+          <w:szCs w:val="24"/>
+        </w:rPr>
+        <w:t xml:space="preserve">Structura </w:t>
+      </w:r>
+      <w:proofErr w:type="spellStart"/>
+      <w:r>
+        <w:rPr>
+          <w:b w:val="0"/>
+          <w:bCs w:val="0"/>
+          <w:sz w:val="24"/>
+          <w:szCs w:val="24"/>
+        </w:rPr>
+        <w:t>fisierelor</w:t>
+      </w:r>
+      <w:proofErr w:type="spellEnd"/>
+      <w:r>
+        <w:rPr>
+          <w:b w:val="0"/>
+          <w:bCs w:val="0"/>
+          <w:sz w:val="24"/>
+          <w:szCs w:val="24"/>
+        </w:rPr>
+        <w:t xml:space="preserve"> .</w:t>
+      </w:r>
+      <w:proofErr w:type="spellStart"/>
+      <w:r>
+        <w:rPr>
+          <w:b w:val="0"/>
+          <w:bCs w:val="0"/>
+          <w:sz w:val="24"/>
+          <w:szCs w:val="24"/>
+        </w:rPr>
+        <w:t>txt</w:t>
+      </w:r>
+      <w:proofErr w:type="spellEnd"/>
+      <w:r>
+        <w:rPr>
+          <w:b w:val="0"/>
+          <w:bCs w:val="0"/>
+          <w:sz w:val="24"/>
+          <w:szCs w:val="24"/>
+        </w:rPr>
+        <w:t xml:space="preserve"> este </w:t>
+      </w:r>
+      <w:proofErr w:type="spellStart"/>
+      <w:r>
+        <w:rPr>
+          <w:b w:val="0"/>
+          <w:bCs w:val="0"/>
+          <w:sz w:val="24"/>
+          <w:szCs w:val="24"/>
+        </w:rPr>
+        <w:t>urmatoarea</w:t>
+      </w:r>
+      <w:proofErr w:type="spellEnd"/>
+      <w:r>
+        <w:rPr>
+          <w:b w:val="0"/>
+          <w:bCs w:val="0"/>
+          <w:sz w:val="24"/>
+          <w:szCs w:val="24"/>
+        </w:rPr>
+        <w:t xml:space="preserve">: </w:t>
+      </w:r>
+    </w:p>
+    <w:p>
+      <w:pPr>
+        <w:pStyle w:val="ListParagraph"/>
+        <w:numPr>
+          <w:ilvl w:val="2"/>
+          <w:numId w:val="7"/>
+        </w:numPr>
+        <w:jc w:val="both"/>
+        <w:rPr>
+          <w:b w:val="0"/>
+          <w:bCs w:val="0"/>
+          <w:sz w:val="24"/>
+          <w:szCs w:val="24"/>
+        </w:rPr>
+      </w:pPr>
+      <w:r>
+        <w:rPr>
+          <w:b w:val="0"/>
+          <w:bCs w:val="0"/>
+          <w:sz w:val="24"/>
+          <w:szCs w:val="24"/>
+        </w:rPr>
+        <w:t>P</w:t>
+      </w:r>
+      <w:r>
+        <w:rPr>
+          <w:b w:val="0"/>
+          <w:bCs w:val="0"/>
+          <w:sz w:val="24"/>
+          <w:szCs w:val="24"/>
+        </w:rPr>
+        <w:t xml:space="preserve">e prima line se </w:t>
+      </w:r>
+      <w:r>
+        <w:rPr>
+          <w:b w:val="0"/>
+          <w:bCs w:val="0"/>
+          <w:sz w:val="24"/>
+          <w:szCs w:val="24"/>
+        </w:rPr>
+        <w:t>afla</w:t>
+      </w:r>
+      <w:r>
+        <w:rPr>
+          <w:b w:val="0"/>
+          <w:bCs w:val="0"/>
+          <w:sz w:val="24"/>
+          <w:szCs w:val="24"/>
+        </w:rPr>
+        <w:t xml:space="preserve"> </w:t>
+      </w:r>
+      <w:r>
+        <w:rPr>
+          <w:b w:val="0"/>
+          <w:bCs w:val="0"/>
+          <w:sz w:val="24"/>
+          <w:szCs w:val="24"/>
+        </w:rPr>
+        <w:t>numarul</w:t>
+      </w:r>
+      <w:r>
+        <w:rPr>
+          <w:b w:val="0"/>
+          <w:bCs w:val="0"/>
+          <w:sz w:val="24"/>
+          <w:szCs w:val="24"/>
+        </w:rPr>
+        <w:t xml:space="preserve"> de noduri si </w:t>
+      </w:r>
+      <w:proofErr w:type="spellStart"/>
+      <w:r>
+        <w:rPr>
+          <w:b w:val="0"/>
+          <w:bCs w:val="0"/>
+          <w:sz w:val="24"/>
+          <w:szCs w:val="24"/>
+        </w:rPr>
+        <w:t>numarul</w:t>
+      </w:r>
+      <w:proofErr w:type="spellEnd"/>
+      <w:r>
+        <w:rPr>
+          <w:b w:val="0"/>
+          <w:bCs w:val="0"/>
+          <w:sz w:val="24"/>
+          <w:szCs w:val="24"/>
+        </w:rPr>
+        <w:t xml:space="preserve"> de arce (n si m), </w:t>
+      </w:r>
+      <w:r>
+        <w:rPr>
+          <w:b w:val="0"/>
+          <w:bCs w:val="0"/>
+          <w:sz w:val="24"/>
+          <w:szCs w:val="24"/>
+        </w:rPr>
+        <w:t xml:space="preserve"> 0&lt;n&lt;=297,  0&lt;m&lt;</w:t>
+      </w:r>
+      <w:r>
+        <w:rPr>
+          <w:b w:val="0"/>
+          <w:bCs w:val="0"/>
+          <w:sz w:val="24"/>
+          <w:szCs w:val="24"/>
+        </w:rPr>
+        <w:t>=2148</w:t>
+      </w:r>
+    </w:p>
+    <w:p>
+      <w:pPr>
+        <w:pStyle w:val="ListParagraph"/>
+        <w:numPr>
+          <w:ilvl w:val="2"/>
+          <w:numId w:val="7"/>
+        </w:numPr>
+        <w:jc w:val="both"/>
+        <w:rPr>
+          <w:b w:val="0"/>
+          <w:bCs w:val="0"/>
+          <w:sz w:val="24"/>
+          <w:szCs w:val="24"/>
+        </w:rPr>
+      </w:pPr>
+      <w:r>
+        <w:rPr>
+          <w:b w:val="0"/>
+          <w:bCs w:val="0"/>
+          <w:sz w:val="24"/>
+          <w:szCs w:val="24"/>
+        </w:rPr>
+        <w:t>Pe a d</w:t>
+      </w:r>
+      <w:r>
+        <w:rPr>
+          <w:b w:val="0"/>
+          <w:bCs w:val="0"/>
+          <w:sz w:val="24"/>
+          <w:szCs w:val="24"/>
+        </w:rPr>
+        <w:t xml:space="preserve">oua linie se </w:t>
+      </w:r>
+      <w:r>
+        <w:rPr>
+          <w:b w:val="0"/>
+          <w:bCs w:val="0"/>
+          <w:sz w:val="24"/>
+          <w:szCs w:val="24"/>
+        </w:rPr>
+        <w:t xml:space="preserve">afla nodul sursa si </w:t>
+      </w:r>
+      <w:proofErr w:type="spellStart"/>
+      <w:r>
+        <w:rPr>
+          <w:b w:val="0"/>
+          <w:bCs w:val="0"/>
+          <w:sz w:val="24"/>
+          <w:szCs w:val="24"/>
+        </w:rPr>
+        <w:t>destinatie</w:t>
+      </w:r>
+      <w:proofErr w:type="spellEnd"/>
+      <w:r>
+        <w:rPr>
+          <w:b w:val="0"/>
+          <w:bCs w:val="0"/>
+          <w:sz w:val="24"/>
+          <w:szCs w:val="24"/>
+        </w:rPr>
+        <w:t xml:space="preserve"> (</w:t>
+      </w:r>
+      <w:proofErr w:type="spellStart"/>
+      <w:r>
+        <w:rPr>
+          <w:b w:val="0"/>
+          <w:bCs w:val="0"/>
+          <w:sz w:val="24"/>
+          <w:szCs w:val="24"/>
+        </w:rPr>
+        <w:t>source</w:t>
+      </w:r>
+      <w:proofErr w:type="spellEnd"/>
+      <w:r>
+        <w:rPr>
+          <w:b w:val="0"/>
+          <w:bCs w:val="0"/>
+          <w:sz w:val="24"/>
+          <w:szCs w:val="24"/>
+        </w:rPr>
+        <w:t xml:space="preserve"> si </w:t>
+      </w:r>
+      <w:proofErr w:type="spellStart"/>
+      <w:r>
+        <w:rPr>
+          <w:b w:val="0"/>
+          <w:bCs w:val="0"/>
+          <w:sz w:val="24"/>
+          <w:szCs w:val="24"/>
+        </w:rPr>
+        <w:t>destination</w:t>
+      </w:r>
+      <w:proofErr w:type="spellEnd"/>
+      <w:r>
+        <w:rPr>
+          <w:b w:val="0"/>
+          <w:bCs w:val="0"/>
+          <w:sz w:val="24"/>
+          <w:szCs w:val="24"/>
+        </w:rPr>
+        <w:t>), 0&lt;</w:t>
+      </w:r>
+      <w:proofErr w:type="spellStart"/>
+      <w:r>
+        <w:rPr>
+          <w:b w:val="0"/>
+          <w:bCs w:val="0"/>
+          <w:sz w:val="24"/>
+          <w:szCs w:val="24"/>
+        </w:rPr>
+        <w:t>destination</w:t>
+      </w:r>
+      <w:proofErr w:type="spellEnd"/>
+      <w:r>
+        <w:rPr>
+          <w:b w:val="0"/>
+          <w:bCs w:val="0"/>
+          <w:sz w:val="24"/>
+          <w:szCs w:val="24"/>
+        </w:rPr>
+        <w:t>, source&lt;=n</w:t>
+      </w:r>
+    </w:p>
+    <w:p>
+      <w:pPr>
+        <w:pStyle w:val="ListParagraph"/>
+        <w:numPr>
+          <w:ilvl w:val="2"/>
+          <w:numId w:val="7"/>
+        </w:numPr>
+        <w:jc w:val="both"/>
+        <w:rPr>
+          <w:b w:val="0"/>
+          <w:bCs w:val="0"/>
+          <w:sz w:val="24"/>
+          <w:szCs w:val="24"/>
+        </w:rPr>
+      </w:pPr>
+      <w:r>
+        <w:rPr>
+          <w:b w:val="0"/>
+          <w:bCs w:val="0"/>
+          <w:sz w:val="24"/>
+          <w:szCs w:val="24"/>
+        </w:rPr>
+        <w:t xml:space="preserve">Pe </w:t>
+      </w:r>
+      <w:proofErr w:type="spellStart"/>
+      <w:r>
+        <w:rPr>
+          <w:b w:val="0"/>
+          <w:bCs w:val="0"/>
+          <w:sz w:val="24"/>
+          <w:szCs w:val="24"/>
+        </w:rPr>
+        <w:t>urmatoarele</w:t>
+      </w:r>
+      <w:proofErr w:type="spellEnd"/>
+      <w:r>
+        <w:rPr>
+          <w:b w:val="0"/>
+          <w:bCs w:val="0"/>
+          <w:sz w:val="24"/>
+          <w:szCs w:val="24"/>
+        </w:rPr>
+        <w:t xml:space="preserve"> m linii se afla muchia si costul acesteia. Muchia este reprezentata prin perechea de noduri (</w:t>
+      </w:r>
+      <w:proofErr w:type="spellStart"/>
+      <w:r>
+        <w:rPr>
+          <w:b w:val="0"/>
+          <w:bCs w:val="0"/>
+          <w:sz w:val="24"/>
+          <w:szCs w:val="24"/>
+        </w:rPr>
+        <w:t>x,y</w:t>
+      </w:r>
+      <w:proofErr w:type="spellEnd"/>
+      <w:r>
+        <w:rPr>
+          <w:b w:val="0"/>
+          <w:bCs w:val="0"/>
+          <w:sz w:val="24"/>
+          <w:szCs w:val="24"/>
+        </w:rPr>
+        <w:t>)</w:t>
+      </w:r>
+      <w:r>
+        <w:rPr>
+          <w:b w:val="0"/>
+          <w:bCs w:val="0"/>
+          <w:sz w:val="24"/>
+          <w:szCs w:val="24"/>
+        </w:rPr>
+        <w:t>, iar costul prin cost (0&lt;</w:t>
+      </w:r>
+      <w:proofErr w:type="spellStart"/>
+      <w:r>
+        <w:rPr>
+          <w:b w:val="0"/>
+          <w:bCs w:val="0"/>
+          <w:sz w:val="24"/>
+          <w:szCs w:val="24"/>
+        </w:rPr>
+        <w:t>x,y</w:t>
+      </w:r>
+      <w:proofErr w:type="spellEnd"/>
+      <w:r>
+        <w:rPr>
+          <w:b w:val="0"/>
+          <w:bCs w:val="0"/>
+          <w:sz w:val="24"/>
+          <w:szCs w:val="24"/>
+        </w:rPr>
+        <w:t>&lt;=n si cost &lt;= 9999)</w:t>
+      </w:r>
+    </w:p>
+    <w:p>
+      <w:pPr>
+        <w:pStyle w:val="ListParagraph"/>
+        <w:numPr>
+          <w:ilvl w:val="2"/>
+          <w:numId w:val="7"/>
+        </w:numPr>
+        <w:jc w:val="both"/>
+        <w:rPr>
+          <w:b w:val="0"/>
+          <w:bCs w:val="0"/>
+          <w:sz w:val="24"/>
+          <w:szCs w:val="24"/>
+        </w:rPr>
+      </w:pPr>
+      <w:r>
+        <w:rPr>
+          <w:b w:val="0"/>
+          <w:bCs w:val="0"/>
+          <w:sz w:val="24"/>
+          <w:szCs w:val="24"/>
+        </w:rPr>
+        <w:t>Datele de pe fiecare linie sunt separate prin spatiu</w:t>
+      </w:r>
+    </w:p>
+    <w:p>
+      <w:pPr>
+        <w:pStyle w:val="Normal"/>
+        <w:ind w:left="720"/>
+        <w:jc w:val="both"/>
+        <w:rPr>
+          <w:b w:val="0"/>
+          <w:bCs w:val="0"/>
+          <w:sz w:val="24"/>
+          <w:szCs w:val="24"/>
+        </w:rPr>
+      </w:pPr>
+      <w:r>
+        <w:rPr>
+          <w:b w:val="0"/>
+          <w:bCs w:val="0"/>
+          <w:sz w:val="24"/>
+          <w:szCs w:val="24"/>
+        </w:rPr>
+        <w:t xml:space="preserve">B) de </w:t>
+      </w:r>
+      <w:r>
+        <w:rPr>
+          <w:b w:val="0"/>
+          <w:bCs w:val="0"/>
+          <w:sz w:val="24"/>
+          <w:szCs w:val="24"/>
+        </w:rPr>
+        <w:t>iesire</w:t>
+      </w:r>
+      <w:r>
+        <w:rPr>
+          <w:b w:val="0"/>
+          <w:bCs w:val="0"/>
+          <w:sz w:val="24"/>
+          <w:szCs w:val="24"/>
+        </w:rPr>
+        <w:t>:</w:t>
+      </w:r>
+    </w:p>
+    <w:p>
+      <w:pPr>
+        <w:pStyle w:val="ListParagraph"/>
+        <w:numPr>
+          <w:ilvl w:val="1"/>
+          <w:numId w:val="8"/>
+        </w:numPr>
+        <w:jc w:val="both"/>
+        <w:rPr>
+          <w:rFonts w:ascii="Calibri" w:hAnsi="Calibri" w:eastAsia="Calibri" w:cs="Calibri" w:asciiTheme="minorAscii" w:hAnsiTheme="minorAscii" w:eastAsiaTheme="minorAscii" w:cstheme="minorAscii"/>
+          <w:b w:val="0"/>
+          <w:bCs w:val="0"/>
+          <w:sz w:val="24"/>
+          <w:szCs w:val="24"/>
+        </w:rPr>
+      </w:pPr>
+      <w:r>
+        <w:rPr>
+          <w:b w:val="0"/>
+          <w:bCs w:val="0"/>
+          <w:sz w:val="24"/>
+          <w:szCs w:val="24"/>
+        </w:rPr>
+        <w:t xml:space="preserve">Se </w:t>
+      </w:r>
+      <w:proofErr w:type="spellStart"/>
+      <w:r>
+        <w:rPr>
+          <w:b w:val="0"/>
+          <w:bCs w:val="0"/>
+          <w:sz w:val="24"/>
+          <w:szCs w:val="24"/>
+        </w:rPr>
+        <w:t>afiseaza</w:t>
+      </w:r>
+      <w:proofErr w:type="spellEnd"/>
+      <w:r>
+        <w:rPr>
+          <w:b w:val="0"/>
+          <w:bCs w:val="0"/>
+          <w:sz w:val="24"/>
+          <w:szCs w:val="24"/>
+        </w:rPr>
+        <w:t xml:space="preserve"> </w:t>
+      </w:r>
+      <w:proofErr w:type="spellStart"/>
+      <w:r>
+        <w:rPr>
+          <w:b w:val="0"/>
+          <w:bCs w:val="0"/>
+          <w:sz w:val="24"/>
+          <w:szCs w:val="24"/>
+        </w:rPr>
+        <w:t>atat</w:t>
+      </w:r>
+      <w:proofErr w:type="spellEnd"/>
+      <w:r>
+        <w:rPr>
+          <w:b w:val="0"/>
+          <w:bCs w:val="0"/>
+          <w:sz w:val="24"/>
+          <w:szCs w:val="24"/>
+        </w:rPr>
+        <w:t xml:space="preserve"> in </w:t>
+      </w:r>
+      <w:proofErr w:type="spellStart"/>
+      <w:r>
+        <w:rPr>
+          <w:b w:val="0"/>
+          <w:bCs w:val="0"/>
+          <w:sz w:val="24"/>
+          <w:szCs w:val="24"/>
+        </w:rPr>
+        <w:t>fisiere</w:t>
+      </w:r>
+      <w:proofErr w:type="spellEnd"/>
+      <w:r>
+        <w:rPr>
+          <w:b w:val="0"/>
+          <w:bCs w:val="0"/>
+          <w:sz w:val="24"/>
+          <w:szCs w:val="24"/>
+        </w:rPr>
+        <w:t xml:space="preserve"> .</w:t>
+      </w:r>
+      <w:proofErr w:type="spellStart"/>
+      <w:r>
+        <w:rPr>
+          <w:b w:val="0"/>
+          <w:bCs w:val="0"/>
+          <w:sz w:val="24"/>
+          <w:szCs w:val="24"/>
+        </w:rPr>
+        <w:t>txt</w:t>
+      </w:r>
+      <w:proofErr w:type="spellEnd"/>
+      <w:r>
+        <w:rPr>
+          <w:b w:val="0"/>
+          <w:bCs w:val="0"/>
+          <w:sz w:val="24"/>
+          <w:szCs w:val="24"/>
+        </w:rPr>
+        <w:t xml:space="preserve"> cat si in </w:t>
+      </w:r>
+      <w:proofErr w:type="spellStart"/>
+      <w:r>
+        <w:rPr>
+          <w:b w:val="0"/>
+          <w:bCs w:val="0"/>
+          <w:sz w:val="24"/>
+          <w:szCs w:val="24"/>
+        </w:rPr>
+        <w:t>fisier</w:t>
+      </w:r>
+      <w:proofErr w:type="spellEnd"/>
+      <w:r>
+        <w:rPr>
+          <w:b w:val="0"/>
+          <w:bCs w:val="0"/>
+          <w:sz w:val="24"/>
+          <w:szCs w:val="24"/>
+        </w:rPr>
+        <w:t xml:space="preserve"> .</w:t>
+      </w:r>
+      <w:proofErr w:type="spellStart"/>
+      <w:r>
+        <w:rPr>
+          <w:b w:val="0"/>
+          <w:bCs w:val="0"/>
+          <w:sz w:val="24"/>
+          <w:szCs w:val="24"/>
+        </w:rPr>
+        <w:t>csv</w:t>
+      </w:r>
+      <w:proofErr w:type="spellEnd"/>
+      <w:r>
+        <w:rPr>
+          <w:b w:val="0"/>
+          <w:bCs w:val="0"/>
+          <w:sz w:val="24"/>
+          <w:szCs w:val="24"/>
+        </w:rPr>
+        <w:t xml:space="preserve"> fiecare </w:t>
+      </w:r>
+      <w:proofErr w:type="spellStart"/>
+      <w:r>
+        <w:rPr>
+          <w:b w:val="0"/>
+          <w:bCs w:val="0"/>
+          <w:sz w:val="24"/>
+          <w:szCs w:val="24"/>
+        </w:rPr>
+        <w:t>continand</w:t>
+      </w:r>
+      <w:proofErr w:type="spellEnd"/>
+      <w:r>
+        <w:rPr>
+          <w:b w:val="0"/>
+          <w:bCs w:val="0"/>
+          <w:sz w:val="24"/>
+          <w:szCs w:val="24"/>
+        </w:rPr>
+        <w:t xml:space="preserve"> outputul </w:t>
+      </w:r>
+      <w:proofErr w:type="spellStart"/>
+      <w:r>
+        <w:rPr>
+          <w:b w:val="0"/>
+          <w:bCs w:val="0"/>
+          <w:sz w:val="24"/>
+          <w:szCs w:val="24"/>
+        </w:rPr>
+        <w:t>corespunzator</w:t>
+      </w:r>
+      <w:proofErr w:type="spellEnd"/>
+    </w:p>
+    <w:p>
+      <w:pPr>
+        <w:pStyle w:val="ListParagraph"/>
+        <w:numPr>
+          <w:ilvl w:val="1"/>
+          <w:numId w:val="8"/>
+        </w:numPr>
+        <w:jc w:val="both"/>
+        <w:rPr>
+          <w:b w:val="0"/>
+          <w:bCs w:val="0"/>
+          <w:sz w:val="24"/>
+          <w:szCs w:val="24"/>
+        </w:rPr>
+      </w:pPr>
+      <w:r>
+        <w:rPr>
+          <w:b w:val="0"/>
+          <w:bCs w:val="0"/>
+          <w:sz w:val="24"/>
+          <w:szCs w:val="24"/>
+        </w:rPr>
+        <w:t xml:space="preserve">Structura </w:t>
+      </w:r>
+      <w:proofErr w:type="spellStart"/>
+      <w:r>
+        <w:rPr>
+          <w:b w:val="0"/>
+          <w:bCs w:val="0"/>
+          <w:sz w:val="24"/>
+          <w:szCs w:val="24"/>
+        </w:rPr>
+        <w:t>fisierelor</w:t>
+      </w:r>
+      <w:proofErr w:type="spellEnd"/>
+      <w:r>
+        <w:rPr>
+          <w:b w:val="0"/>
+          <w:bCs w:val="0"/>
+          <w:sz w:val="24"/>
+          <w:szCs w:val="24"/>
+        </w:rPr>
+        <w:t xml:space="preserve"> .</w:t>
+      </w:r>
+      <w:proofErr w:type="spellStart"/>
+      <w:r>
+        <w:rPr>
+          <w:b w:val="0"/>
+          <w:bCs w:val="0"/>
+          <w:sz w:val="24"/>
+          <w:szCs w:val="24"/>
+        </w:rPr>
+        <w:t>txt</w:t>
+      </w:r>
+      <w:proofErr w:type="spellEnd"/>
+      <w:r>
+        <w:rPr>
+          <w:b w:val="0"/>
+          <w:bCs w:val="0"/>
+          <w:sz w:val="24"/>
+          <w:szCs w:val="24"/>
+        </w:rPr>
+        <w:t xml:space="preserve"> este urmatoarea:</w:t>
+      </w:r>
+    </w:p>
+    <w:p>
+      <w:pPr>
+        <w:pStyle w:val="ListParagraph"/>
+        <w:numPr>
+          <w:ilvl w:val="2"/>
+          <w:numId w:val="8"/>
+        </w:numPr>
+        <w:jc w:val="both"/>
+        <w:rPr>
+          <w:b w:val="0"/>
+          <w:bCs w:val="0"/>
+          <w:sz w:val="24"/>
+          <w:szCs w:val="24"/>
+        </w:rPr>
+      </w:pPr>
+      <w:r>
+        <w:rPr>
+          <w:b w:val="0"/>
+          <w:bCs w:val="0"/>
+          <w:sz w:val="24"/>
+          <w:szCs w:val="24"/>
+        </w:rPr>
+        <w:t>Daca exista drum intre nodul sursa si destinatie atunci:</w:t>
+      </w:r>
+    </w:p>
+    <w:p>
+      <w:pPr>
+        <w:pStyle w:val="ListParagraph"/>
+        <w:numPr>
+          <w:ilvl w:val="3"/>
+          <w:numId w:val="8"/>
+        </w:numPr>
+        <w:jc w:val="both"/>
+        <w:rPr>
+          <w:b w:val="0"/>
+          <w:bCs w:val="0"/>
+          <w:sz w:val="24"/>
+          <w:szCs w:val="24"/>
+        </w:rPr>
+      </w:pPr>
+      <w:r>
+        <w:rPr>
+          <w:b w:val="0"/>
+          <w:bCs w:val="0"/>
+          <w:sz w:val="24"/>
+          <w:szCs w:val="24"/>
+        </w:rPr>
+        <w:t xml:space="preserve">Prima linie </w:t>
+      </w:r>
+      <w:proofErr w:type="spellStart"/>
+      <w:r>
+        <w:rPr>
+          <w:b w:val="0"/>
+          <w:bCs w:val="0"/>
+          <w:sz w:val="24"/>
+          <w:szCs w:val="24"/>
+        </w:rPr>
+        <w:t>contine</w:t>
+      </w:r>
+      <w:proofErr w:type="spellEnd"/>
+      <w:r>
+        <w:rPr>
+          <w:b w:val="0"/>
+          <w:bCs w:val="0"/>
+          <w:sz w:val="24"/>
+          <w:szCs w:val="24"/>
+        </w:rPr>
+        <w:t xml:space="preserve"> costul total al drumului. Prin cost total se </w:t>
+      </w:r>
+      <w:proofErr w:type="spellStart"/>
+      <w:r>
+        <w:rPr>
+          <w:b w:val="0"/>
+          <w:bCs w:val="0"/>
+          <w:sz w:val="24"/>
+          <w:szCs w:val="24"/>
+        </w:rPr>
+        <w:t>intelege</w:t>
+      </w:r>
+      <w:proofErr w:type="spellEnd"/>
+      <w:r>
+        <w:rPr>
+          <w:b w:val="0"/>
+          <w:bCs w:val="0"/>
+          <w:sz w:val="24"/>
+          <w:szCs w:val="24"/>
+        </w:rPr>
+        <w:t xml:space="preserve"> suma tuturor costurilor de pe fiecare muchie</w:t>
+      </w:r>
+      <w:r>
+        <w:rPr>
+          <w:b w:val="0"/>
+          <w:bCs w:val="0"/>
+          <w:sz w:val="24"/>
+          <w:szCs w:val="24"/>
+        </w:rPr>
+        <w:t xml:space="preserve"> de pe cel mai scurt drum identificat.</w:t>
+      </w:r>
+    </w:p>
+    <w:p>
+      <w:pPr>
+        <w:pStyle w:val="ListParagraph"/>
+        <w:numPr>
+          <w:ilvl w:val="3"/>
+          <w:numId w:val="8"/>
+        </w:numPr>
+        <w:jc w:val="both"/>
+        <w:rPr>
+          <w:b w:val="0"/>
+          <w:bCs w:val="0"/>
+          <w:sz w:val="24"/>
+          <w:szCs w:val="24"/>
+        </w:rPr>
+      </w:pPr>
+      <w:r>
+        <w:rPr>
+          <w:b w:val="0"/>
+          <w:bCs w:val="0"/>
+          <w:sz w:val="24"/>
+          <w:szCs w:val="24"/>
+        </w:rPr>
+        <w:t xml:space="preserve">A doua linie, separat prin </w:t>
+      </w:r>
+      <w:proofErr w:type="spellStart"/>
+      <w:r>
+        <w:rPr>
+          <w:b w:val="0"/>
+          <w:bCs w:val="0"/>
+          <w:sz w:val="24"/>
+          <w:szCs w:val="24"/>
+        </w:rPr>
+        <w:t>spatiu</w:t>
+      </w:r>
+      <w:proofErr w:type="spellEnd"/>
+      <w:r>
+        <w:rPr>
+          <w:b w:val="0"/>
+          <w:bCs w:val="0"/>
+          <w:sz w:val="24"/>
+          <w:szCs w:val="24"/>
+        </w:rPr>
+        <w:t xml:space="preserve">, </w:t>
+      </w:r>
+      <w:proofErr w:type="spellStart"/>
+      <w:r>
+        <w:rPr>
+          <w:b w:val="0"/>
+          <w:bCs w:val="0"/>
+          <w:sz w:val="24"/>
+          <w:szCs w:val="24"/>
+        </w:rPr>
+        <w:t>contine</w:t>
+      </w:r>
+      <w:proofErr w:type="spellEnd"/>
+      <w:r>
+        <w:rPr>
+          <w:b w:val="0"/>
+          <w:bCs w:val="0"/>
+          <w:sz w:val="24"/>
+          <w:szCs w:val="24"/>
+        </w:rPr>
+        <w:t xml:space="preserve"> drumul de la nodul sursa la </w:t>
+      </w:r>
+      <w:proofErr w:type="spellStart"/>
+      <w:r>
+        <w:rPr>
+          <w:b w:val="0"/>
+          <w:bCs w:val="0"/>
+          <w:sz w:val="24"/>
+          <w:szCs w:val="24"/>
+        </w:rPr>
+        <w:t>destinatie</w:t>
+      </w:r>
+      <w:proofErr w:type="spellEnd"/>
+      <w:r>
+        <w:rPr>
+          <w:b w:val="0"/>
+          <w:bCs w:val="0"/>
+          <w:sz w:val="24"/>
+          <w:szCs w:val="24"/>
+        </w:rPr>
+        <w:t xml:space="preserve">. Prin drum se </w:t>
+      </w:r>
+      <w:proofErr w:type="spellStart"/>
+      <w:r>
+        <w:rPr>
+          <w:b w:val="0"/>
+          <w:bCs w:val="0"/>
+          <w:sz w:val="24"/>
+          <w:szCs w:val="24"/>
+        </w:rPr>
+        <w:t>intelege</w:t>
+      </w:r>
+      <w:proofErr w:type="spellEnd"/>
+      <w:r>
+        <w:rPr>
+          <w:b w:val="0"/>
+          <w:bCs w:val="0"/>
+          <w:sz w:val="24"/>
+          <w:szCs w:val="24"/>
+        </w:rPr>
+        <w:t xml:space="preserve"> </w:t>
+      </w:r>
+      <w:proofErr w:type="spellStart"/>
+      <w:r>
+        <w:rPr>
+          <w:b w:val="0"/>
+          <w:bCs w:val="0"/>
+          <w:sz w:val="24"/>
+          <w:szCs w:val="24"/>
+        </w:rPr>
+        <w:t>multimea</w:t>
+      </w:r>
+      <w:proofErr w:type="spellEnd"/>
+      <w:r>
+        <w:rPr>
+          <w:b w:val="0"/>
+          <w:bCs w:val="0"/>
+          <w:sz w:val="24"/>
+          <w:szCs w:val="24"/>
+        </w:rPr>
+        <w:t xml:space="preserve"> nodurilor </w:t>
+      </w:r>
+      <w:r>
+        <w:rPr>
+          <w:b w:val="0"/>
+          <w:bCs w:val="0"/>
+          <w:sz w:val="24"/>
+          <w:szCs w:val="24"/>
+        </w:rPr>
+        <w:t xml:space="preserve">care </w:t>
+      </w:r>
+      <w:proofErr w:type="spellStart"/>
+      <w:r>
+        <w:rPr>
+          <w:b w:val="0"/>
+          <w:bCs w:val="0"/>
+          <w:sz w:val="24"/>
+          <w:szCs w:val="24"/>
+        </w:rPr>
+        <w:t>il</w:t>
+      </w:r>
+      <w:proofErr w:type="spellEnd"/>
+      <w:r>
+        <w:rPr>
+          <w:b w:val="0"/>
+          <w:bCs w:val="0"/>
+          <w:sz w:val="24"/>
+          <w:szCs w:val="24"/>
+        </w:rPr>
+        <w:t xml:space="preserve"> </w:t>
+      </w:r>
+      <w:proofErr w:type="spellStart"/>
+      <w:r>
+        <w:rPr>
+          <w:b w:val="0"/>
+          <w:bCs w:val="0"/>
+          <w:sz w:val="24"/>
+          <w:szCs w:val="24"/>
+        </w:rPr>
+        <w:t>reprezinta</w:t>
+      </w:r>
+      <w:proofErr w:type="spellEnd"/>
+      <w:r>
+        <w:rPr>
+          <w:b w:val="0"/>
+          <w:bCs w:val="0"/>
+          <w:sz w:val="24"/>
+          <w:szCs w:val="24"/>
+        </w:rPr>
+        <w:t xml:space="preserve">. </w:t>
+      </w:r>
+    </w:p>
+    <w:p>
+      <w:pPr>
+        <w:pStyle w:val="ListParagraph"/>
+        <w:numPr>
+          <w:ilvl w:val="2"/>
+          <w:numId w:val="9"/>
+        </w:numPr>
+        <w:jc w:val="both"/>
+        <w:rPr>
+          <w:rFonts w:ascii="Calibri" w:hAnsi="Calibri" w:eastAsia="Calibri" w:cs="Calibri" w:asciiTheme="minorAscii" w:hAnsiTheme="minorAscii" w:eastAsiaTheme="minorAscii" w:cstheme="minorAscii"/>
+          <w:b w:val="0"/>
+          <w:bCs w:val="0"/>
+          <w:sz w:val="24"/>
+          <w:szCs w:val="24"/>
+        </w:rPr>
+      </w:pPr>
+      <w:r>
+        <w:rPr>
+          <w:b w:val="0"/>
+          <w:bCs w:val="0"/>
+          <w:sz w:val="24"/>
+          <w:szCs w:val="24"/>
+        </w:rPr>
+        <w:t xml:space="preserve">Daca nu exista drum intre nodul sursa si </w:t>
+      </w:r>
+      <w:proofErr w:type="spellStart"/>
+      <w:r>
+        <w:rPr>
+          <w:b w:val="0"/>
+          <w:bCs w:val="0"/>
+          <w:sz w:val="24"/>
+          <w:szCs w:val="24"/>
+        </w:rPr>
+        <w:t>destinatie</w:t>
+      </w:r>
+      <w:proofErr w:type="spellEnd"/>
+      <w:r>
+        <w:rPr>
+          <w:b w:val="0"/>
+          <w:bCs w:val="0"/>
+          <w:sz w:val="24"/>
+          <w:szCs w:val="24"/>
+        </w:rPr>
+        <w:t xml:space="preserve"> atunci </w:t>
+      </w:r>
+      <w:proofErr w:type="spellStart"/>
+      <w:r>
+        <w:rPr>
+          <w:b w:val="0"/>
+          <w:bCs w:val="0"/>
+          <w:sz w:val="24"/>
+          <w:szCs w:val="24"/>
+        </w:rPr>
+        <w:t>fisierul</w:t>
+      </w:r>
+      <w:proofErr w:type="spellEnd"/>
+      <w:r>
+        <w:rPr>
+          <w:b w:val="0"/>
+          <w:bCs w:val="0"/>
+          <w:sz w:val="24"/>
+          <w:szCs w:val="24"/>
+        </w:rPr>
+        <w:t xml:space="preserve"> .</w:t>
+      </w:r>
+      <w:proofErr w:type="spellStart"/>
+      <w:r>
+        <w:rPr>
+          <w:b w:val="0"/>
+          <w:bCs w:val="0"/>
+          <w:sz w:val="24"/>
+          <w:szCs w:val="24"/>
+        </w:rPr>
+        <w:t>txt</w:t>
+      </w:r>
+      <w:proofErr w:type="spellEnd"/>
+      <w:r>
+        <w:rPr>
+          <w:b w:val="0"/>
+          <w:bCs w:val="0"/>
+          <w:sz w:val="24"/>
+          <w:szCs w:val="24"/>
+        </w:rPr>
+        <w:t xml:space="preserve"> va </w:t>
+      </w:r>
+      <w:proofErr w:type="spellStart"/>
+      <w:r>
+        <w:rPr>
+          <w:b w:val="0"/>
+          <w:bCs w:val="0"/>
+          <w:sz w:val="24"/>
+          <w:szCs w:val="24"/>
+        </w:rPr>
+        <w:t>contine</w:t>
+      </w:r>
+      <w:proofErr w:type="spellEnd"/>
+      <w:r>
+        <w:rPr>
+          <w:b w:val="0"/>
+          <w:bCs w:val="0"/>
+          <w:sz w:val="24"/>
+          <w:szCs w:val="24"/>
+        </w:rPr>
+        <w:t xml:space="preserve"> o singura linie cu un mesaj de </w:t>
+      </w:r>
+      <w:proofErr w:type="spellStart"/>
+      <w:r>
+        <w:rPr>
+          <w:b w:val="0"/>
+          <w:bCs w:val="0"/>
+          <w:sz w:val="24"/>
+          <w:szCs w:val="24"/>
+        </w:rPr>
+        <w:t>atentionare</w:t>
+      </w:r>
+      <w:proofErr w:type="spellEnd"/>
+      <w:r>
+        <w:rPr>
+          <w:b w:val="0"/>
+          <w:bCs w:val="0"/>
+          <w:sz w:val="24"/>
+          <w:szCs w:val="24"/>
+        </w:rPr>
+        <w:t xml:space="preserve">. </w:t>
+      </w:r>
+    </w:p>
+    <w:p>
+      <w:pPr>
+        <w:pStyle w:val="ListParagraph"/>
+        <w:numPr>
+          <w:ilvl w:val="1"/>
+          <w:numId w:val="10"/>
+        </w:numPr>
+        <w:jc w:val="both"/>
+        <w:rPr>
+          <w:rFonts w:ascii="Calibri" w:hAnsi="Calibri" w:eastAsia="Calibri" w:cs="Calibri" w:asciiTheme="minorAscii" w:hAnsiTheme="minorAscii" w:eastAsiaTheme="minorAscii" w:cstheme="minorAscii"/>
+          <w:b w:val="0"/>
+          <w:bCs w:val="0"/>
+          <w:sz w:val="24"/>
+          <w:szCs w:val="24"/>
+        </w:rPr>
+      </w:pPr>
+      <w:r>
+        <w:rPr>
+          <w:b w:val="0"/>
+          <w:bCs w:val="0"/>
+          <w:sz w:val="24"/>
+          <w:szCs w:val="24"/>
+        </w:rPr>
+        <w:t xml:space="preserve">Rolul </w:t>
+      </w:r>
+      <w:proofErr w:type="spellStart"/>
+      <w:r>
+        <w:rPr>
+          <w:b w:val="0"/>
+          <w:bCs w:val="0"/>
+          <w:sz w:val="24"/>
+          <w:szCs w:val="24"/>
+        </w:rPr>
+        <w:t>fisierului</w:t>
+      </w:r>
+      <w:proofErr w:type="spellEnd"/>
+      <w:r>
+        <w:rPr>
+          <w:b w:val="0"/>
+          <w:bCs w:val="0"/>
+          <w:sz w:val="24"/>
+          <w:szCs w:val="24"/>
+        </w:rPr>
+        <w:t xml:space="preserve"> .</w:t>
+      </w:r>
+      <w:proofErr w:type="spellStart"/>
+      <w:r>
+        <w:rPr>
+          <w:b w:val="0"/>
+          <w:bCs w:val="0"/>
+          <w:sz w:val="24"/>
+          <w:szCs w:val="24"/>
+        </w:rPr>
+        <w:t>csv</w:t>
+      </w:r>
+      <w:proofErr w:type="spellEnd"/>
+      <w:r>
+        <w:rPr>
+          <w:b w:val="0"/>
+          <w:bCs w:val="0"/>
+          <w:sz w:val="24"/>
+          <w:szCs w:val="24"/>
+        </w:rPr>
+        <w:t xml:space="preserve"> este de a salva timpii de </w:t>
+      </w:r>
+      <w:proofErr w:type="spellStart"/>
+      <w:r>
+        <w:rPr>
+          <w:b w:val="0"/>
+          <w:bCs w:val="0"/>
+          <w:sz w:val="24"/>
+          <w:szCs w:val="24"/>
+        </w:rPr>
+        <w:t>executie</w:t>
+      </w:r>
+      <w:proofErr w:type="spellEnd"/>
+      <w:r>
+        <w:rPr>
+          <w:b w:val="0"/>
+          <w:bCs w:val="0"/>
+          <w:sz w:val="24"/>
+          <w:szCs w:val="24"/>
+        </w:rPr>
+        <w:t xml:space="preserve"> precum si </w:t>
+      </w:r>
+      <w:r>
+        <w:rPr>
+          <w:b w:val="0"/>
+          <w:bCs w:val="0"/>
+          <w:sz w:val="24"/>
+          <w:szCs w:val="24"/>
+        </w:rPr>
+        <w:t xml:space="preserve">dimensiunea grafului. </w:t>
+      </w:r>
+      <w:r>
+        <w:rPr>
+          <w:b w:val="0"/>
+          <w:bCs w:val="0"/>
+          <w:sz w:val="24"/>
+          <w:szCs w:val="24"/>
+        </w:rPr>
+        <w:t xml:space="preserve">Structura </w:t>
+      </w:r>
+      <w:proofErr w:type="spellStart"/>
+      <w:r>
+        <w:rPr>
+          <w:b w:val="0"/>
+          <w:bCs w:val="0"/>
+          <w:sz w:val="24"/>
+          <w:szCs w:val="24"/>
+        </w:rPr>
+        <w:t>fisierului</w:t>
+      </w:r>
+      <w:proofErr w:type="spellEnd"/>
+      <w:r>
+        <w:rPr>
+          <w:b w:val="0"/>
+          <w:bCs w:val="0"/>
+          <w:sz w:val="24"/>
+          <w:szCs w:val="24"/>
+        </w:rPr>
+        <w:t xml:space="preserve"> este </w:t>
+      </w:r>
+      <w:proofErr w:type="spellStart"/>
+      <w:r>
+        <w:rPr>
+          <w:b w:val="0"/>
+          <w:bCs w:val="0"/>
+          <w:sz w:val="24"/>
+          <w:szCs w:val="24"/>
+        </w:rPr>
+        <w:t>urmatoarea</w:t>
+      </w:r>
+      <w:proofErr w:type="spellEnd"/>
+      <w:r>
+        <w:rPr>
+          <w:b w:val="0"/>
+          <w:bCs w:val="0"/>
+          <w:sz w:val="24"/>
+          <w:szCs w:val="24"/>
+        </w:rPr>
+        <w:t>:</w:t>
+      </w:r>
+    </w:p>
+    <w:p>
+      <w:pPr>
+        <w:pStyle w:val="ListParagraph"/>
+        <w:numPr>
+          <w:ilvl w:val="2"/>
+          <w:numId w:val="10"/>
+        </w:numPr>
+        <w:jc w:val="both"/>
+        <w:rPr>
+          <w:b w:val="0"/>
+          <w:bCs w:val="0"/>
+          <w:sz w:val="24"/>
+          <w:szCs w:val="24"/>
+        </w:rPr>
+      </w:pPr>
+      <w:r>
+        <w:rPr>
+          <w:b w:val="0"/>
+          <w:bCs w:val="0"/>
+          <w:sz w:val="24"/>
+          <w:szCs w:val="24"/>
+        </w:rPr>
+        <w:t xml:space="preserve">Prima coloana </w:t>
+      </w:r>
+      <w:proofErr w:type="spellStart"/>
+      <w:r>
+        <w:rPr>
+          <w:b w:val="0"/>
+          <w:bCs w:val="0"/>
+          <w:sz w:val="24"/>
+          <w:szCs w:val="24"/>
+        </w:rPr>
+        <w:t>reprezinta</w:t>
+      </w:r>
+      <w:proofErr w:type="spellEnd"/>
+      <w:r>
+        <w:rPr>
+          <w:b w:val="0"/>
+          <w:bCs w:val="0"/>
+          <w:sz w:val="24"/>
+          <w:szCs w:val="24"/>
+        </w:rPr>
+        <w:t xml:space="preserve"> </w:t>
+      </w:r>
+      <w:proofErr w:type="spellStart"/>
+      <w:r>
+        <w:rPr>
+          <w:b w:val="0"/>
+          <w:bCs w:val="0"/>
+          <w:sz w:val="24"/>
+          <w:szCs w:val="24"/>
+        </w:rPr>
+        <w:t>numarul</w:t>
+      </w:r>
+      <w:proofErr w:type="spellEnd"/>
+      <w:r>
+        <w:rPr>
+          <w:b w:val="0"/>
+          <w:bCs w:val="0"/>
+          <w:sz w:val="24"/>
+          <w:szCs w:val="24"/>
+        </w:rPr>
+        <w:t xml:space="preserve"> de noduri n</w:t>
+      </w:r>
+    </w:p>
+    <w:p>
+      <w:pPr>
+        <w:pStyle w:val="ListParagraph"/>
+        <w:numPr>
+          <w:ilvl w:val="2"/>
+          <w:numId w:val="10"/>
+        </w:numPr>
+        <w:jc w:val="both"/>
+        <w:rPr>
+          <w:b w:val="0"/>
+          <w:bCs w:val="0"/>
+          <w:sz w:val="24"/>
+          <w:szCs w:val="24"/>
+        </w:rPr>
+      </w:pPr>
+      <w:r>
+        <w:rPr>
+          <w:b w:val="0"/>
+          <w:bCs w:val="0"/>
+          <w:sz w:val="24"/>
+          <w:szCs w:val="24"/>
+        </w:rPr>
+        <w:t xml:space="preserve">A doua coloana, </w:t>
+      </w:r>
+      <w:proofErr w:type="spellStart"/>
+      <w:r>
+        <w:rPr>
+          <w:b w:val="0"/>
+          <w:bCs w:val="0"/>
+          <w:sz w:val="24"/>
+          <w:szCs w:val="24"/>
+        </w:rPr>
+        <w:t>numarul</w:t>
+      </w:r>
+      <w:proofErr w:type="spellEnd"/>
+      <w:r>
+        <w:rPr>
+          <w:b w:val="0"/>
+          <w:bCs w:val="0"/>
+          <w:sz w:val="24"/>
+          <w:szCs w:val="24"/>
+        </w:rPr>
+        <w:t xml:space="preserve"> de arce</w:t>
+      </w:r>
+    </w:p>
+    <w:p>
+      <w:pPr>
+        <w:pStyle w:val="ListParagraph"/>
+        <w:numPr>
+          <w:ilvl w:val="2"/>
+          <w:numId w:val="10"/>
+        </w:numPr>
+        <w:jc w:val="both"/>
+        <w:rPr>
+          <w:b w:val="0"/>
+          <w:bCs w:val="0"/>
+          <w:sz w:val="24"/>
+          <w:szCs w:val="24"/>
+        </w:rPr>
+      </w:pPr>
+      <w:r>
+        <w:rPr>
+          <w:b w:val="0"/>
+          <w:bCs w:val="0"/>
+          <w:sz w:val="24"/>
+          <w:szCs w:val="24"/>
+        </w:rPr>
+        <w:t>A treia, nodul sursa</w:t>
+      </w:r>
+    </w:p>
+    <w:p>
+      <w:pPr>
+        <w:pStyle w:val="ListParagraph"/>
+        <w:numPr>
+          <w:ilvl w:val="2"/>
+          <w:numId w:val="10"/>
+        </w:numPr>
+        <w:jc w:val="both"/>
+        <w:rPr>
+          <w:b w:val="0"/>
+          <w:bCs w:val="0"/>
+          <w:sz w:val="24"/>
+          <w:szCs w:val="24"/>
+        </w:rPr>
+      </w:pPr>
+      <w:r>
+        <w:rPr>
+          <w:b w:val="0"/>
+          <w:bCs w:val="0"/>
+          <w:sz w:val="24"/>
+          <w:szCs w:val="24"/>
+        </w:rPr>
+        <w:t>A patra, nodul destinatie</w:t>
+      </w:r>
+    </w:p>
+    <w:p>
+      <w:pPr>
+        <w:pStyle w:val="ListParagraph"/>
+        <w:numPr>
+          <w:ilvl w:val="2"/>
+          <w:numId w:val="10"/>
+        </w:numPr>
+        <w:jc w:val="both"/>
+        <w:rPr>
+          <w:b w:val="0"/>
+          <w:bCs w:val="0"/>
+          <w:sz w:val="24"/>
+          <w:szCs w:val="24"/>
+        </w:rPr>
+      </w:pPr>
+      <w:r>
+        <w:rPr>
+          <w:b w:val="0"/>
+          <w:bCs w:val="0"/>
+          <w:sz w:val="24"/>
+          <w:szCs w:val="24"/>
+        </w:rPr>
+        <w:t xml:space="preserve">A cincea, timpul de </w:t>
+      </w:r>
+      <w:proofErr w:type="spellStart"/>
+      <w:r>
+        <w:rPr>
+          <w:b w:val="0"/>
+          <w:bCs w:val="0"/>
+          <w:sz w:val="24"/>
+          <w:szCs w:val="24"/>
+        </w:rPr>
+        <w:t>executie</w:t>
+      </w:r>
+      <w:proofErr w:type="spellEnd"/>
+      <w:r>
+        <w:rPr>
+          <w:b w:val="0"/>
+          <w:bCs w:val="0"/>
+          <w:sz w:val="24"/>
+          <w:szCs w:val="24"/>
+        </w:rPr>
+        <w:t xml:space="preserve"> reprezentat prin microsecunde</w:t>
+      </w:r>
+    </w:p>
+    <w:p>
+      <w:pPr>
+        <w:pStyle w:val="Normal"/>
+        <w:ind w:left="360" w:firstLine="360"/>
+        <w:jc w:val="both"/>
+        <w:rPr>
+          <w:b w:val="0"/>
+          <w:bCs w:val="0"/>
+          <w:sz w:val="24"/>
+          <w:szCs w:val="24"/>
+        </w:rPr>
+      </w:pPr>
+      <w:r>
+        <w:rPr>
+          <w:b w:val="0"/>
+          <w:bCs w:val="0"/>
+          <w:sz w:val="24"/>
+          <w:szCs w:val="24"/>
+        </w:rPr>
+        <w:t>C) structuri de date folosite:</w:t>
+      </w:r>
+    </w:p>
+    <w:p>
+      <w:pPr>
+        <w:pStyle w:val="ListParagraph"/>
+        <w:numPr>
+          <w:ilvl w:val="1"/>
+          <w:numId w:val="15"/>
+        </w:numPr>
+        <w:jc w:val="both"/>
+        <w:rPr>
+          <w:rFonts w:ascii="Calibri" w:hAnsi="Calibri" w:eastAsia="Calibri" w:cs="Calibri" w:asciiTheme="minorAscii" w:hAnsiTheme="minorAscii" w:eastAsiaTheme="minorAscii" w:cstheme="minorAscii"/>
+          <w:b w:val="0"/>
+          <w:bCs w:val="0"/>
+          <w:sz w:val="24"/>
+          <w:szCs w:val="24"/>
+        </w:rPr>
+      </w:pPr>
+      <w:r>
+        <w:rPr>
+          <w:b w:val="0"/>
+          <w:bCs w:val="0"/>
+          <w:sz w:val="24"/>
+          <w:szCs w:val="24"/>
+        </w:rPr>
+        <w:t xml:space="preserve">Vectori normali din C/C++ (p[MAX], </w:t>
+      </w:r>
+      <w:proofErr w:type="spellStart"/>
+      <w:r>
+        <w:rPr>
+          <w:b w:val="0"/>
+          <w:bCs w:val="0"/>
+          <w:sz w:val="24"/>
+          <w:szCs w:val="24"/>
+        </w:rPr>
+        <w:t>dist</w:t>
+      </w:r>
+      <w:proofErr w:type="spellEnd"/>
+      <w:r>
+        <w:rPr>
+          <w:b w:val="0"/>
+          <w:bCs w:val="0"/>
+          <w:sz w:val="24"/>
+          <w:szCs w:val="24"/>
+        </w:rPr>
+        <w:t xml:space="preserve">[MAX] unde MAX este o constanta definita de </w:t>
+      </w:r>
+      <w:proofErr w:type="spellStart"/>
+      <w:r>
+        <w:rPr>
+          <w:b w:val="0"/>
+          <w:bCs w:val="0"/>
+          <w:sz w:val="24"/>
+          <w:szCs w:val="24"/>
+        </w:rPr>
+        <w:t>catre</w:t>
+      </w:r>
+      <w:proofErr w:type="spellEnd"/>
+      <w:r>
+        <w:rPr>
+          <w:b w:val="0"/>
+          <w:bCs w:val="0"/>
+          <w:sz w:val="24"/>
+          <w:szCs w:val="24"/>
+        </w:rPr>
+        <w:t xml:space="preserve"> mine)</w:t>
+      </w:r>
+    </w:p>
+    <w:p>
+      <w:pPr>
+        <w:pStyle w:val="ListParagraph"/>
+        <w:numPr>
+          <w:ilvl w:val="1"/>
+          <w:numId w:val="15"/>
+        </w:numPr>
+        <w:jc w:val="both"/>
+        <w:rPr>
+          <w:b w:val="0"/>
+          <w:bCs w:val="0"/>
+          <w:sz w:val="24"/>
+          <w:szCs w:val="24"/>
+        </w:rPr>
+      </w:pPr>
+      <w:r>
+        <w:rPr>
+          <w:b w:val="0"/>
+          <w:bCs w:val="0"/>
+          <w:sz w:val="24"/>
+          <w:szCs w:val="24"/>
+        </w:rPr>
+        <w:t xml:space="preserve">Un </w:t>
+      </w:r>
+      <w:proofErr w:type="spellStart"/>
+      <w:r>
+        <w:rPr>
+          <w:b w:val="0"/>
+          <w:bCs w:val="0"/>
+          <w:sz w:val="24"/>
+          <w:szCs w:val="24"/>
+        </w:rPr>
+        <w:t>dictionar</w:t>
+      </w:r>
+      <w:proofErr w:type="spellEnd"/>
+      <w:r>
+        <w:rPr>
+          <w:b w:val="0"/>
+          <w:bCs w:val="0"/>
+          <w:sz w:val="24"/>
+          <w:szCs w:val="24"/>
+        </w:rPr>
+        <w:t xml:space="preserve"> care are ca si cheie primara un nod x, iar ca si valoare </w:t>
+      </w:r>
+      <w:r>
+        <w:rPr>
+          <w:b w:val="0"/>
+          <w:bCs w:val="0"/>
+          <w:sz w:val="24"/>
+          <w:szCs w:val="24"/>
+        </w:rPr>
+        <w:t xml:space="preserve">un vector de structuri de noduri, unde prin structuri de noduri se </w:t>
+      </w:r>
+      <w:proofErr w:type="spellStart"/>
+      <w:r>
+        <w:rPr>
+          <w:b w:val="0"/>
+          <w:bCs w:val="0"/>
+          <w:sz w:val="24"/>
+          <w:szCs w:val="24"/>
+        </w:rPr>
+        <w:t>intelege</w:t>
+      </w:r>
+      <w:proofErr w:type="spellEnd"/>
+      <w:r>
+        <w:rPr>
+          <w:b w:val="0"/>
+          <w:bCs w:val="0"/>
+          <w:sz w:val="24"/>
+          <w:szCs w:val="24"/>
+        </w:rPr>
+        <w:t xml:space="preserve"> no</w:t>
+      </w:r>
+      <w:r>
+        <w:rPr>
+          <w:b w:val="0"/>
+          <w:bCs w:val="0"/>
+          <w:sz w:val="24"/>
+          <w:szCs w:val="24"/>
+        </w:rPr>
+        <w:t xml:space="preserve">dul adiacent nodului reprezentat de cheie si costul aferent acestei muchii. Acest </w:t>
+      </w:r>
+      <w:proofErr w:type="spellStart"/>
+      <w:r>
+        <w:rPr>
+          <w:b w:val="0"/>
+          <w:bCs w:val="0"/>
+          <w:sz w:val="24"/>
+          <w:szCs w:val="24"/>
+        </w:rPr>
+        <w:t>dictionar</w:t>
+      </w:r>
+      <w:proofErr w:type="spellEnd"/>
+      <w:r>
+        <w:rPr>
+          <w:b w:val="0"/>
+          <w:bCs w:val="0"/>
+          <w:sz w:val="24"/>
+          <w:szCs w:val="24"/>
+        </w:rPr>
+        <w:t xml:space="preserve"> este simulat prin</w:t>
+      </w:r>
+      <w:r>
+        <w:rPr>
+          <w:b w:val="0"/>
+          <w:bCs w:val="0"/>
+          <w:sz w:val="24"/>
+          <w:szCs w:val="24"/>
+        </w:rPr>
+        <w:t xml:space="preserve">tr-un vector din </w:t>
+      </w:r>
+      <w:proofErr w:type="spellStart"/>
+      <w:r>
+        <w:rPr>
+          <w:b w:val="0"/>
+          <w:bCs w:val="0"/>
+          <w:sz w:val="24"/>
+          <w:szCs w:val="24"/>
+        </w:rPr>
+        <w:t>stl</w:t>
+      </w:r>
+      <w:proofErr w:type="spellEnd"/>
+      <w:r>
+        <w:rPr>
+          <w:b w:val="0"/>
+          <w:bCs w:val="0"/>
+          <w:sz w:val="24"/>
+          <w:szCs w:val="24"/>
+        </w:rPr>
+        <w:t xml:space="preserve"> astfel: vector&lt;</w:t>
+      </w:r>
+      <w:proofErr w:type="spellStart"/>
+      <w:r>
+        <w:rPr>
+          <w:b w:val="0"/>
+          <w:bCs w:val="0"/>
+          <w:sz w:val="24"/>
+          <w:szCs w:val="24"/>
+        </w:rPr>
+        <w:t>Node</w:t>
+      </w:r>
+      <w:proofErr w:type="spellEnd"/>
+      <w:r>
+        <w:rPr>
+          <w:b w:val="0"/>
+          <w:bCs w:val="0"/>
+          <w:sz w:val="24"/>
+          <w:szCs w:val="24"/>
+        </w:rPr>
+        <w:t xml:space="preserve">&gt;G[MAX], unde </w:t>
+      </w:r>
+      <w:proofErr w:type="spellStart"/>
+      <w:r>
+        <w:rPr>
+          <w:b w:val="0"/>
+          <w:bCs w:val="0"/>
+          <w:sz w:val="24"/>
+          <w:szCs w:val="24"/>
+        </w:rPr>
+        <w:t>Node</w:t>
+      </w:r>
+      <w:proofErr w:type="spellEnd"/>
+      <w:r>
+        <w:rPr>
+          <w:b w:val="0"/>
+          <w:bCs w:val="0"/>
+          <w:sz w:val="24"/>
+          <w:szCs w:val="24"/>
+        </w:rPr>
+        <w:t xml:space="preserve"> este o structura care are </w:t>
+      </w:r>
+      <w:proofErr w:type="spellStart"/>
+      <w:r>
+        <w:rPr>
+          <w:b w:val="0"/>
+          <w:bCs w:val="0"/>
+          <w:sz w:val="24"/>
+          <w:szCs w:val="24"/>
+        </w:rPr>
+        <w:t>urmatoarea</w:t>
+      </w:r>
+      <w:proofErr w:type="spellEnd"/>
+      <w:r>
+        <w:rPr>
+          <w:b w:val="0"/>
+          <w:bCs w:val="0"/>
+          <w:sz w:val="24"/>
+          <w:szCs w:val="24"/>
+        </w:rPr>
+        <w:t xml:space="preserve"> reprezentare:</w:t>
+      </w:r>
+    </w:p>
+    <w:p>
+      <w:pPr>
+        <w:pStyle w:val="Normal"/>
+        <w:bidi w:val="0"/>
+        <w:spacing w:before="0" w:beforeAutospacing="off" w:after="160" w:afterAutospacing="off" w:line="259" w:lineRule="auto"/>
+        <w:ind w:left="1080" w:right="0"/>
+        <w:jc w:val="both"/>
+      </w:pPr>
+      <w:r>
+        <w:rPr/>
+        <w:t xml:space="preserve">        </w:t>
+      </w:r>
+      <w:r>
+        <w:drawing>
+          <wp:inline wp14:editId="3DADBD55" wp14:anchorId="2C271056">
+            <wp:extent cx="4219575" cy="2435046"/>
+            <wp:effectExtent l="0" t="0" r="0" b="0"/>
+            <wp:docPr id="577424731" name="" title=""/>
+            <wp:cNvGraphicFramePr>
+              <a:graphicFrameLocks noChangeAspect="1"/>
+            </wp:cNvGraphicFramePr>
+            <a:graphic>
+              <a:graphicData uri="http://schemas.openxmlformats.org/drawingml/2006/picture">
+                <pic:pic>
+                  <pic:nvPicPr>
+                    <pic:cNvPr id="0" name=""/>
+                    <pic:cNvPicPr/>
+                  </pic:nvPicPr>
+                  <pic:blipFill>
+                    <a:blip r:embed="R80c0f529dd3141f5">
                       <a:extLst>
                         <a:ext xmlns:a="http://schemas.openxmlformats.org/drawingml/2006/main" uri="{28A0092B-C50C-407E-A947-70E740481C1C}">
                           <a14:useLocalDpi val="0"/>
@@ -281,7 +2194,7 @@
                   <pic:spPr>
                     <a:xfrm>
                       <a:off x="0" y="0"/>
-                      <a:ext cx="5534026" cy="2200275"/>
+                      <a:ext cx="4219575" cy="2435046"/>
                     </a:xfrm>
                     <a:prstGeom prst="rect">
                       <a:avLst/>
@@ -296,10 +2209,230 @@
     </w:p>
     <w:p>
       <w:pPr>
-        <w:pStyle w:val="Normal"/>
-        <w:ind w:left="360" w:firstLine="0"/>
+        <w:pStyle w:val="ListParagraph"/>
+        <w:numPr>
+          <w:ilvl w:val="1"/>
+          <w:numId w:val="16"/>
+        </w:numPr>
+        <w:bidi w:val="0"/>
+        <w:spacing w:before="0" w:beforeAutospacing="off" w:after="160" w:afterAutospacing="off" w:line="259" w:lineRule="auto"/>
+        <w:ind w:right="0"/>
         <w:jc w:val="both"/>
-      </w:pPr>
+        <w:rPr>
+          <w:rFonts w:ascii="Calibri" w:hAnsi="Calibri" w:eastAsia="Calibri" w:cs="Calibri" w:asciiTheme="minorAscii" w:hAnsiTheme="minorAscii" w:eastAsiaTheme="minorAscii" w:cstheme="minorAscii"/>
+          <w:sz w:val="22"/>
+          <w:szCs w:val="22"/>
+        </w:rPr>
+      </w:pPr>
+      <w:r>
+        <w:rPr/>
+        <w:t xml:space="preserve">Coada cu </w:t>
+      </w:r>
+      <w:proofErr w:type="spellStart"/>
+      <w:r>
+        <w:rPr/>
+        <w:t>prioritati</w:t>
+      </w:r>
+      <w:proofErr w:type="spellEnd"/>
+      <w:r>
+        <w:rPr/>
+        <w:t xml:space="preserve">, unde prioritatea este definita in felul </w:t>
+      </w:r>
+      <w:proofErr w:type="spellStart"/>
+      <w:r>
+        <w:rPr/>
+        <w:t>urmator</w:t>
+      </w:r>
+      <w:proofErr w:type="spellEnd"/>
+      <w:r>
+        <w:rPr/>
+        <w:t>: are prioritate muchia cu costul cel mai mic.</w:t>
+      </w:r>
+      <w:r>
+        <w:rPr/>
+        <w:t xml:space="preserve"> Aceasta este definita: </w:t>
+      </w:r>
+      <w:proofErr w:type="spellStart"/>
+      <w:r>
+        <w:rPr/>
+        <w:t>priority_queue</w:t>
+      </w:r>
+      <w:proofErr w:type="spellEnd"/>
+      <w:r>
+        <w:rPr/>
+        <w:t>&lt;</w:t>
+      </w:r>
+      <w:proofErr w:type="spellStart"/>
+      <w:r>
+        <w:rPr/>
+        <w:t>Node</w:t>
+      </w:r>
+      <w:proofErr w:type="spellEnd"/>
+      <w:r>
+        <w:rPr/>
+        <w:t>&gt;Q</w:t>
+      </w:r>
+    </w:p>
+    <w:p>
+      <w:pPr>
+        <w:pStyle w:val="ListParagraph"/>
+        <w:numPr>
+          <w:ilvl w:val="1"/>
+          <w:numId w:val="16"/>
+        </w:numPr>
+        <w:bidi w:val="0"/>
+        <w:spacing w:before="0" w:beforeAutospacing="off" w:after="160" w:afterAutospacing="off" w:line="259" w:lineRule="auto"/>
+        <w:ind w:right="0"/>
+        <w:jc w:val="both"/>
+        <w:rPr>
+          <w:sz w:val="22"/>
+          <w:szCs w:val="22"/>
+        </w:rPr>
+      </w:pPr>
+      <w:r>
+        <w:rPr/>
+        <w:t xml:space="preserve">Un </w:t>
+      </w:r>
+      <w:proofErr w:type="spellStart"/>
+      <w:r>
+        <w:rPr/>
+        <w:t>iterator</w:t>
+      </w:r>
+      <w:proofErr w:type="spellEnd"/>
+      <w:r>
+        <w:rPr/>
+        <w:t xml:space="preserve"> peste </w:t>
+      </w:r>
+      <w:proofErr w:type="spellStart"/>
+      <w:r>
+        <w:rPr/>
+        <w:t>dictionar</w:t>
+      </w:r>
+      <w:proofErr w:type="spellEnd"/>
+      <w:r>
+        <w:rPr/>
+        <w:t xml:space="preserve"> definit vector&lt;</w:t>
+      </w:r>
+      <w:proofErr w:type="spellStart"/>
+      <w:r>
+        <w:rPr/>
+        <w:t>Node</w:t>
+      </w:r>
+      <w:proofErr w:type="spellEnd"/>
+      <w:r>
+        <w:rPr/>
+        <w:t>&gt;::</w:t>
+      </w:r>
+      <w:proofErr w:type="spellStart"/>
+      <w:r>
+        <w:rPr/>
+        <w:t>iterator</w:t>
+      </w:r>
+      <w:proofErr w:type="spellEnd"/>
+      <w:r>
+        <w:rPr/>
+        <w:t xml:space="preserve"> it</w:t>
+      </w:r>
+    </w:p>
+    <w:p>
+      <w:pPr>
+        <w:pStyle w:val="ListParagraph"/>
+        <w:numPr>
+          <w:ilvl w:val="1"/>
+          <w:numId w:val="16"/>
+        </w:numPr>
+        <w:bidi w:val="0"/>
+        <w:spacing w:before="0" w:beforeAutospacing="off" w:after="160" w:afterAutospacing="off" w:line="259" w:lineRule="auto"/>
+        <w:ind w:right="0"/>
+        <w:jc w:val="both"/>
+        <w:rPr>
+          <w:sz w:val="22"/>
+          <w:szCs w:val="22"/>
+        </w:rPr>
+      </w:pPr>
+      <w:r>
+        <w:rPr/>
+        <w:t xml:space="preserve">Stiva din </w:t>
+      </w:r>
+      <w:proofErr w:type="spellStart"/>
+      <w:r>
+        <w:rPr/>
+        <w:t>stl</w:t>
+      </w:r>
+      <w:proofErr w:type="spellEnd"/>
+      <w:r>
+        <w:rPr/>
+        <w:t xml:space="preserve"> pentru a </w:t>
+      </w:r>
+      <w:proofErr w:type="spellStart"/>
+      <w:r>
+        <w:rPr/>
+        <w:t>afisa</w:t>
+      </w:r>
+      <w:proofErr w:type="spellEnd"/>
+      <w:r>
+        <w:rPr/>
+        <w:t xml:space="preserve"> drumul de la sursa la </w:t>
+      </w:r>
+      <w:proofErr w:type="spellStart"/>
+      <w:r>
+        <w:rPr/>
+        <w:t>destinatie</w:t>
+      </w:r>
+      <w:proofErr w:type="spellEnd"/>
+      <w:r>
+        <w:rPr/>
+        <w:t xml:space="preserve"> si nu invers. Stiva este definita astfel: </w:t>
+      </w:r>
+      <w:proofErr w:type="spellStart"/>
+      <w:r>
+        <w:rPr/>
+        <w:t>stack</w:t>
+      </w:r>
+      <w:proofErr w:type="spellEnd"/>
+      <w:r>
+        <w:rPr/>
+        <w:t>&lt;</w:t>
+      </w:r>
+      <w:proofErr w:type="spellStart"/>
+      <w:r>
+        <w:rPr/>
+        <w:t>int</w:t>
+      </w:r>
+      <w:proofErr w:type="spellEnd"/>
+      <w:r>
+        <w:rPr/>
+        <w:t>&gt;s</w:t>
+      </w:r>
+    </w:p>
+    <w:p>
+      <w:pPr>
+        <w:pStyle w:val="ListParagraph"/>
+        <w:numPr>
+          <w:ilvl w:val="0"/>
+          <w:numId w:val="1"/>
+        </w:numPr>
+        <w:bidi w:val="0"/>
+        <w:spacing w:before="0" w:beforeAutospacing="off" w:after="160" w:afterAutospacing="off" w:line="259" w:lineRule="auto"/>
+        <w:ind w:right="0"/>
+        <w:jc w:val="both"/>
+        <w:rPr>
+          <w:rFonts w:ascii="Calibri" w:hAnsi="Calibri" w:eastAsia="Calibri" w:cs="Calibri" w:asciiTheme="minorAscii" w:hAnsiTheme="minorAscii" w:eastAsiaTheme="minorAscii" w:cstheme="minorAscii"/>
+          <w:b w:val="1"/>
+          <w:bCs w:val="1"/>
+          <w:sz w:val="28"/>
+          <w:szCs w:val="28"/>
+        </w:rPr>
+      </w:pPr>
+      <w:r>
+        <w:rPr>
+          <w:b w:val="1"/>
+          <w:bCs w:val="1"/>
+          <w:sz w:val="28"/>
+          <w:szCs w:val="28"/>
+        </w:rPr>
+        <w:t>Proiectarea implementarii</w:t>
+      </w:r>
     </w:p>
     <w:sectPr>
       <w:pgSz w:w="11906" w:h="16838" w:orient="portrait"/>
@@ -518,6 +2651,1566 @@
 
 <file path=word/numbering.xml><?xml version="1.0" encoding="utf-8"?>
 <w:numbering xmlns:w="http://schemas.openxmlformats.org/wordprocessingml/2006/main">
+  <w:abstractNum xmlns:w="http://schemas.openxmlformats.org/wordprocessingml/2006/main" w:abstractNumId="17">
+    <w:multiLevelType xmlns:w="http://schemas.openxmlformats.org/wordprocessingml/2006/main" w:val="hybridMultilevel"/>
+    <w:lvl xmlns:w="http://schemas.openxmlformats.org/wordprocessingml/2006/main" w:ilvl="0">
+      <w:start w:val="1"/>
+      <w:numFmt w:val="decimal"/>
+      <w:lvlText w:val="%1."/>
+      <w:lvlJc w:val="left"/>
+      <w:pPr>
+        <w:ind w:left="720" w:hanging="360"/>
+      </w:pPr>
+    </w:lvl>
+    <w:lvl xmlns:w="http://schemas.openxmlformats.org/wordprocessingml/2006/main" w:ilvl="1">
+      <w:start w:val="1"/>
+      <w:numFmt w:val="lowerLetter"/>
+      <w:lvlText w:val="%2."/>
+      <w:lvlJc w:val="left"/>
+      <w:pPr>
+        <w:ind w:left="1440" w:hanging="360"/>
+      </w:pPr>
+    </w:lvl>
+    <w:lvl xmlns:w="http://schemas.openxmlformats.org/wordprocessingml/2006/main" w:ilvl="2">
+      <w:start w:val="1"/>
+      <w:numFmt w:val="lowerRoman"/>
+      <w:lvlText w:val="%3."/>
+      <w:lvlJc w:val="right"/>
+      <w:pPr>
+        <w:ind w:left="2160" w:hanging="180"/>
+      </w:pPr>
+    </w:lvl>
+    <w:lvl xmlns:w="http://schemas.openxmlformats.org/wordprocessingml/2006/main" w:ilvl="3">
+      <w:start w:val="1"/>
+      <w:numFmt w:val="decimal"/>
+      <w:lvlText w:val="%4."/>
+      <w:lvlJc w:val="left"/>
+      <w:pPr>
+        <w:ind w:left="2880" w:hanging="360"/>
+      </w:pPr>
+    </w:lvl>
+    <w:lvl xmlns:w="http://schemas.openxmlformats.org/wordprocessingml/2006/main" w:ilvl="4">
+      <w:start w:val="1"/>
+      <w:numFmt w:val="lowerLetter"/>
+      <w:lvlText w:val="%5."/>
+      <w:lvlJc w:val="left"/>
+      <w:pPr>
+        <w:ind w:left="3600" w:hanging="360"/>
+      </w:pPr>
+    </w:lvl>
+    <w:lvl xmlns:w="http://schemas.openxmlformats.org/wordprocessingml/2006/main" w:ilvl="5">
+      <w:start w:val="1"/>
+      <w:numFmt w:val="lowerRoman"/>
+      <w:lvlText w:val="%6."/>
+      <w:lvlJc w:val="right"/>
+      <w:pPr>
+        <w:ind w:left="4320" w:hanging="180"/>
+      </w:pPr>
+    </w:lvl>
+    <w:lvl xmlns:w="http://schemas.openxmlformats.org/wordprocessingml/2006/main" w:ilvl="6">
+      <w:start w:val="1"/>
+      <w:numFmt w:val="decimal"/>
+      <w:lvlText w:val="%7."/>
+      <w:lvlJc w:val="left"/>
+      <w:pPr>
+        <w:ind w:left="5040" w:hanging="360"/>
+      </w:pPr>
+    </w:lvl>
+    <w:lvl xmlns:w="http://schemas.openxmlformats.org/wordprocessingml/2006/main" w:ilvl="7">
+      <w:start w:val="1"/>
+      <w:numFmt w:val="lowerLetter"/>
+      <w:lvlText w:val="%8."/>
+      <w:lvlJc w:val="left"/>
+      <w:pPr>
+        <w:ind w:left="5760" w:hanging="360"/>
+      </w:pPr>
+    </w:lvl>
+    <w:lvl xmlns:w="http://schemas.openxmlformats.org/wordprocessingml/2006/main" w:ilvl="8">
+      <w:start w:val="1"/>
+      <w:numFmt w:val="lowerRoman"/>
+      <w:lvlText w:val="%9."/>
+      <w:lvlJc w:val="right"/>
+      <w:pPr>
+        <w:ind w:left="6480" w:hanging="180"/>
+      </w:pPr>
+    </w:lvl>
+  </w:abstractNum>
+  <w:abstractNum xmlns:w="http://schemas.openxmlformats.org/wordprocessingml/2006/main" w:abstractNumId="16">
+    <w:multiLevelType xmlns:w="http://schemas.openxmlformats.org/wordprocessingml/2006/main" w:val="hybridMultilevel"/>
+    <w:lvl xmlns:w="http://schemas.openxmlformats.org/wordprocessingml/2006/main" w:ilvl="0">
+      <w:start w:val="1"/>
+      <w:numFmt w:val="bullet"/>
+      <w:lvlText w:val=""/>
+      <w:lvlJc w:val="left"/>
+      <w:pPr>
+        <w:ind w:left="720" w:hanging="360"/>
+      </w:pPr>
+      <w:rPr>
+        <w:rFonts w:hint="default" w:ascii="Symbol" w:hAnsi="Symbol"/>
+      </w:rPr>
+    </w:lvl>
+    <w:lvl xmlns:w="http://schemas.openxmlformats.org/wordprocessingml/2006/main" w:ilvl="1">
+      <w:start w:val="1"/>
+      <w:numFmt w:val="bullet"/>
+      <w:lvlText w:val=""/>
+      <w:lvlJc w:val="left"/>
+      <w:pPr>
+        <w:ind w:left="1440" w:hanging="360"/>
+      </w:pPr>
+      <w:rPr>
+        <w:rFonts w:hint="default" w:ascii="Symbol" w:hAnsi="Symbol"/>
+      </w:rPr>
+    </w:lvl>
+    <w:lvl xmlns:w="http://schemas.openxmlformats.org/wordprocessingml/2006/main" w:ilvl="2">
+      <w:start w:val="1"/>
+      <w:numFmt w:val="bullet"/>
+      <w:lvlText w:val=""/>
+      <w:lvlJc w:val="left"/>
+      <w:pPr>
+        <w:ind w:left="2160" w:hanging="360"/>
+      </w:pPr>
+      <w:rPr>
+        <w:rFonts w:hint="default" w:ascii="Wingdings" w:hAnsi="Wingdings"/>
+      </w:rPr>
+    </w:lvl>
+    <w:lvl xmlns:w="http://schemas.openxmlformats.org/wordprocessingml/2006/main" w:ilvl="3">
+      <w:start w:val="1"/>
+      <w:numFmt w:val="bullet"/>
+      <w:lvlText w:val=""/>
+      <w:lvlJc w:val="left"/>
+      <w:pPr>
+        <w:ind w:left="2880" w:hanging="360"/>
+      </w:pPr>
+      <w:rPr>
+        <w:rFonts w:hint="default" w:ascii="Symbol" w:hAnsi="Symbol"/>
+      </w:rPr>
+    </w:lvl>
+    <w:lvl xmlns:w="http://schemas.openxmlformats.org/wordprocessingml/2006/main" w:ilvl="4">
+      <w:start w:val="1"/>
+      <w:numFmt w:val="bullet"/>
+      <w:lvlText w:val="o"/>
+      <w:lvlJc w:val="left"/>
+      <w:pPr>
+        <w:ind w:left="3600" w:hanging="360"/>
+      </w:pPr>
+      <w:rPr>
+        <w:rFonts w:hint="default" w:ascii="Courier New" w:hAnsi="Courier New"/>
+      </w:rPr>
+    </w:lvl>
+    <w:lvl xmlns:w="http://schemas.openxmlformats.org/wordprocessingml/2006/main" w:ilvl="5">
+      <w:start w:val="1"/>
+      <w:numFmt w:val="bullet"/>
+      <w:lvlText w:val=""/>
+      <w:lvlJc w:val="left"/>
+      <w:pPr>
+        <w:ind w:left="4320" w:hanging="360"/>
+      </w:pPr>
+      <w:rPr>
+        <w:rFonts w:hint="default" w:ascii="Wingdings" w:hAnsi="Wingdings"/>
+      </w:rPr>
+    </w:lvl>
+    <w:lvl xmlns:w="http://schemas.openxmlformats.org/wordprocessingml/2006/main" w:ilvl="6">
+      <w:start w:val="1"/>
+      <w:numFmt w:val="bullet"/>
+      <w:lvlText w:val=""/>
+      <w:lvlJc w:val="left"/>
+      <w:pPr>
+        <w:ind w:left="5040" w:hanging="360"/>
+      </w:pPr>
+      <w:rPr>
+        <w:rFonts w:hint="default" w:ascii="Symbol" w:hAnsi="Symbol"/>
+      </w:rPr>
+    </w:lvl>
+    <w:lvl xmlns:w="http://schemas.openxmlformats.org/wordprocessingml/2006/main" w:ilvl="7">
+      <w:start w:val="1"/>
+      <w:numFmt w:val="bullet"/>
+      <w:lvlText w:val="o"/>
+      <w:lvlJc w:val="left"/>
+      <w:pPr>
+        <w:ind w:left="5760" w:hanging="360"/>
+      </w:pPr>
+      <w:rPr>
+        <w:rFonts w:hint="default" w:ascii="Courier New" w:hAnsi="Courier New"/>
+      </w:rPr>
+    </w:lvl>
+    <w:lvl xmlns:w="http://schemas.openxmlformats.org/wordprocessingml/2006/main" w:ilvl="8">
+      <w:start w:val="1"/>
+      <w:numFmt w:val="bullet"/>
+      <w:lvlText w:val=""/>
+      <w:lvlJc w:val="left"/>
+      <w:pPr>
+        <w:ind w:left="6480" w:hanging="360"/>
+      </w:pPr>
+      <w:rPr>
+        <w:rFonts w:hint="default" w:ascii="Wingdings" w:hAnsi="Wingdings"/>
+      </w:rPr>
+    </w:lvl>
+  </w:abstractNum>
+  <w:abstractNum xmlns:w="http://schemas.openxmlformats.org/wordprocessingml/2006/main" w:abstractNumId="15">
+    <w:multiLevelType xmlns:w="http://schemas.openxmlformats.org/wordprocessingml/2006/main" w:val="hybridMultilevel"/>
+    <w:lvl xmlns:w="http://schemas.openxmlformats.org/wordprocessingml/2006/main" w:ilvl="0">
+      <w:start w:val="1"/>
+      <w:numFmt w:val="bullet"/>
+      <w:lvlText w:val=""/>
+      <w:lvlJc w:val="left"/>
+      <w:pPr>
+        <w:ind w:left="720" w:hanging="360"/>
+      </w:pPr>
+      <w:rPr>
+        <w:rFonts w:hint="default" w:ascii="Symbol" w:hAnsi="Symbol"/>
+      </w:rPr>
+    </w:lvl>
+    <w:lvl xmlns:w="http://schemas.openxmlformats.org/wordprocessingml/2006/main" w:ilvl="1">
+      <w:start w:val="1"/>
+      <w:numFmt w:val="bullet"/>
+      <w:lvlText w:val=""/>
+      <w:lvlJc w:val="left"/>
+      <w:pPr>
+        <w:ind w:left="1440" w:hanging="360"/>
+      </w:pPr>
+      <w:rPr>
+        <w:rFonts w:hint="default" w:ascii="Symbol" w:hAnsi="Symbol"/>
+      </w:rPr>
+    </w:lvl>
+    <w:lvl xmlns:w="http://schemas.openxmlformats.org/wordprocessingml/2006/main" w:ilvl="2">
+      <w:start w:val="1"/>
+      <w:numFmt w:val="bullet"/>
+      <w:lvlText w:val=""/>
+      <w:lvlJc w:val="left"/>
+      <w:pPr>
+        <w:ind w:left="2160" w:hanging="360"/>
+      </w:pPr>
+      <w:rPr>
+        <w:rFonts w:hint="default" w:ascii="Wingdings" w:hAnsi="Wingdings"/>
+      </w:rPr>
+    </w:lvl>
+    <w:lvl xmlns:w="http://schemas.openxmlformats.org/wordprocessingml/2006/main" w:ilvl="3">
+      <w:start w:val="1"/>
+      <w:numFmt w:val="bullet"/>
+      <w:lvlText w:val=""/>
+      <w:lvlJc w:val="left"/>
+      <w:pPr>
+        <w:ind w:left="2880" w:hanging="360"/>
+      </w:pPr>
+      <w:rPr>
+        <w:rFonts w:hint="default" w:ascii="Symbol" w:hAnsi="Symbol"/>
+      </w:rPr>
+    </w:lvl>
+    <w:lvl xmlns:w="http://schemas.openxmlformats.org/wordprocessingml/2006/main" w:ilvl="4">
+      <w:start w:val="1"/>
+      <w:numFmt w:val="bullet"/>
+      <w:lvlText w:val="o"/>
+      <w:lvlJc w:val="left"/>
+      <w:pPr>
+        <w:ind w:left="3600" w:hanging="360"/>
+      </w:pPr>
+      <w:rPr>
+        <w:rFonts w:hint="default" w:ascii="Courier New" w:hAnsi="Courier New"/>
+      </w:rPr>
+    </w:lvl>
+    <w:lvl xmlns:w="http://schemas.openxmlformats.org/wordprocessingml/2006/main" w:ilvl="5">
+      <w:start w:val="1"/>
+      <w:numFmt w:val="bullet"/>
+      <w:lvlText w:val=""/>
+      <w:lvlJc w:val="left"/>
+      <w:pPr>
+        <w:ind w:left="4320" w:hanging="360"/>
+      </w:pPr>
+      <w:rPr>
+        <w:rFonts w:hint="default" w:ascii="Wingdings" w:hAnsi="Wingdings"/>
+      </w:rPr>
+    </w:lvl>
+    <w:lvl xmlns:w="http://schemas.openxmlformats.org/wordprocessingml/2006/main" w:ilvl="6">
+      <w:start w:val="1"/>
+      <w:numFmt w:val="bullet"/>
+      <w:lvlText w:val=""/>
+      <w:lvlJc w:val="left"/>
+      <w:pPr>
+        <w:ind w:left="5040" w:hanging="360"/>
+      </w:pPr>
+      <w:rPr>
+        <w:rFonts w:hint="default" w:ascii="Symbol" w:hAnsi="Symbol"/>
+      </w:rPr>
+    </w:lvl>
+    <w:lvl xmlns:w="http://schemas.openxmlformats.org/wordprocessingml/2006/main" w:ilvl="7">
+      <w:start w:val="1"/>
+      <w:numFmt w:val="bullet"/>
+      <w:lvlText w:val="o"/>
+      <w:lvlJc w:val="left"/>
+      <w:pPr>
+        <w:ind w:left="5760" w:hanging="360"/>
+      </w:pPr>
+      <w:rPr>
+        <w:rFonts w:hint="default" w:ascii="Courier New" w:hAnsi="Courier New"/>
+      </w:rPr>
+    </w:lvl>
+    <w:lvl xmlns:w="http://schemas.openxmlformats.org/wordprocessingml/2006/main" w:ilvl="8">
+      <w:start w:val="1"/>
+      <w:numFmt w:val="bullet"/>
+      <w:lvlText w:val=""/>
+      <w:lvlJc w:val="left"/>
+      <w:pPr>
+        <w:ind w:left="6480" w:hanging="360"/>
+      </w:pPr>
+      <w:rPr>
+        <w:rFonts w:hint="default" w:ascii="Wingdings" w:hAnsi="Wingdings"/>
+      </w:rPr>
+    </w:lvl>
+  </w:abstractNum>
+  <w:abstractNum xmlns:w="http://schemas.openxmlformats.org/wordprocessingml/2006/main" w:abstractNumId="14">
+    <w:multiLevelType xmlns:w="http://schemas.openxmlformats.org/wordprocessingml/2006/main" w:val="hybridMultilevel"/>
+    <w:lvl xmlns:w="http://schemas.openxmlformats.org/wordprocessingml/2006/main" w:ilvl="0">
+      <w:start w:val="1"/>
+      <w:numFmt w:val="upperLetter"/>
+      <w:lvlText w:val="%1)"/>
+      <w:lvlJc w:val="left"/>
+      <w:pPr>
+        <w:ind w:left="720" w:hanging="360"/>
+      </w:pPr>
+    </w:lvl>
+    <w:lvl xmlns:w="http://schemas.openxmlformats.org/wordprocessingml/2006/main" w:ilvl="1">
+      <w:start w:val="1"/>
+      <w:numFmt w:val="lowerLetter"/>
+      <w:lvlText w:val="%2."/>
+      <w:lvlJc w:val="left"/>
+      <w:pPr>
+        <w:ind w:left="1440" w:hanging="360"/>
+      </w:pPr>
+    </w:lvl>
+    <w:lvl xmlns:w="http://schemas.openxmlformats.org/wordprocessingml/2006/main" w:ilvl="2">
+      <w:start w:val="1"/>
+      <w:numFmt w:val="lowerRoman"/>
+      <w:lvlText w:val="%3."/>
+      <w:lvlJc w:val="right"/>
+      <w:pPr>
+        <w:ind w:left="2160" w:hanging="180"/>
+      </w:pPr>
+    </w:lvl>
+    <w:lvl xmlns:w="http://schemas.openxmlformats.org/wordprocessingml/2006/main" w:ilvl="3">
+      <w:start w:val="1"/>
+      <w:numFmt w:val="decimal"/>
+      <w:lvlText w:val="%4."/>
+      <w:lvlJc w:val="left"/>
+      <w:pPr>
+        <w:ind w:left="2880" w:hanging="360"/>
+      </w:pPr>
+    </w:lvl>
+    <w:lvl xmlns:w="http://schemas.openxmlformats.org/wordprocessingml/2006/main" w:ilvl="4">
+      <w:start w:val="1"/>
+      <w:numFmt w:val="lowerLetter"/>
+      <w:lvlText w:val="%5."/>
+      <w:lvlJc w:val="left"/>
+      <w:pPr>
+        <w:ind w:left="3600" w:hanging="360"/>
+      </w:pPr>
+    </w:lvl>
+    <w:lvl xmlns:w="http://schemas.openxmlformats.org/wordprocessingml/2006/main" w:ilvl="5">
+      <w:start w:val="1"/>
+      <w:numFmt w:val="lowerRoman"/>
+      <w:lvlText w:val="%6."/>
+      <w:lvlJc w:val="right"/>
+      <w:pPr>
+        <w:ind w:left="4320" w:hanging="180"/>
+      </w:pPr>
+    </w:lvl>
+    <w:lvl xmlns:w="http://schemas.openxmlformats.org/wordprocessingml/2006/main" w:ilvl="6">
+      <w:start w:val="1"/>
+      <w:numFmt w:val="decimal"/>
+      <w:lvlText w:val="%7."/>
+      <w:lvlJc w:val="left"/>
+      <w:pPr>
+        <w:ind w:left="5040" w:hanging="360"/>
+      </w:pPr>
+    </w:lvl>
+    <w:lvl xmlns:w="http://schemas.openxmlformats.org/wordprocessingml/2006/main" w:ilvl="7">
+      <w:start w:val="1"/>
+      <w:numFmt w:val="lowerLetter"/>
+      <w:lvlText w:val="%8."/>
+      <w:lvlJc w:val="left"/>
+      <w:pPr>
+        <w:ind w:left="5760" w:hanging="360"/>
+      </w:pPr>
+    </w:lvl>
+    <w:lvl xmlns:w="http://schemas.openxmlformats.org/wordprocessingml/2006/main" w:ilvl="8">
+      <w:start w:val="1"/>
+      <w:numFmt w:val="lowerRoman"/>
+      <w:lvlText w:val="%9."/>
+      <w:lvlJc w:val="right"/>
+      <w:pPr>
+        <w:ind w:left="6480" w:hanging="180"/>
+      </w:pPr>
+    </w:lvl>
+  </w:abstractNum>
+  <w:abstractNum xmlns:w="http://schemas.openxmlformats.org/wordprocessingml/2006/main" w:abstractNumId="13">
+    <w:multiLevelType xmlns:w="http://schemas.openxmlformats.org/wordprocessingml/2006/main" w:val="hybridMultilevel"/>
+    <w:lvl xmlns:w="http://schemas.openxmlformats.org/wordprocessingml/2006/main" w:ilvl="0">
+      <w:start w:val="1"/>
+      <w:numFmt w:val="upperLetter"/>
+      <w:lvlText w:val="%1)"/>
+      <w:lvlJc w:val="left"/>
+      <w:pPr>
+        <w:ind w:left="720" w:hanging="360"/>
+      </w:pPr>
+    </w:lvl>
+    <w:lvl xmlns:w="http://schemas.openxmlformats.org/wordprocessingml/2006/main" w:ilvl="1">
+      <w:start w:val="1"/>
+      <w:numFmt w:val="lowerLetter"/>
+      <w:lvlText w:val="%2."/>
+      <w:lvlJc w:val="left"/>
+      <w:pPr>
+        <w:ind w:left="1440" w:hanging="360"/>
+      </w:pPr>
+    </w:lvl>
+    <w:lvl xmlns:w="http://schemas.openxmlformats.org/wordprocessingml/2006/main" w:ilvl="2">
+      <w:start w:val="1"/>
+      <w:numFmt w:val="lowerRoman"/>
+      <w:lvlText w:val="%3."/>
+      <w:lvlJc w:val="right"/>
+      <w:pPr>
+        <w:ind w:left="2160" w:hanging="180"/>
+      </w:pPr>
+    </w:lvl>
+    <w:lvl xmlns:w="http://schemas.openxmlformats.org/wordprocessingml/2006/main" w:ilvl="3">
+      <w:start w:val="1"/>
+      <w:numFmt w:val="decimal"/>
+      <w:lvlText w:val="%4."/>
+      <w:lvlJc w:val="left"/>
+      <w:pPr>
+        <w:ind w:left="2880" w:hanging="360"/>
+      </w:pPr>
+    </w:lvl>
+    <w:lvl xmlns:w="http://schemas.openxmlformats.org/wordprocessingml/2006/main" w:ilvl="4">
+      <w:start w:val="1"/>
+      <w:numFmt w:val="lowerLetter"/>
+      <w:lvlText w:val="%5."/>
+      <w:lvlJc w:val="left"/>
+      <w:pPr>
+        <w:ind w:left="3600" w:hanging="360"/>
+      </w:pPr>
+    </w:lvl>
+    <w:lvl xmlns:w="http://schemas.openxmlformats.org/wordprocessingml/2006/main" w:ilvl="5">
+      <w:start w:val="1"/>
+      <w:numFmt w:val="lowerRoman"/>
+      <w:lvlText w:val="%6."/>
+      <w:lvlJc w:val="right"/>
+      <w:pPr>
+        <w:ind w:left="4320" w:hanging="180"/>
+      </w:pPr>
+    </w:lvl>
+    <w:lvl xmlns:w="http://schemas.openxmlformats.org/wordprocessingml/2006/main" w:ilvl="6">
+      <w:start w:val="1"/>
+      <w:numFmt w:val="decimal"/>
+      <w:lvlText w:val="%7."/>
+      <w:lvlJc w:val="left"/>
+      <w:pPr>
+        <w:ind w:left="5040" w:hanging="360"/>
+      </w:pPr>
+    </w:lvl>
+    <w:lvl xmlns:w="http://schemas.openxmlformats.org/wordprocessingml/2006/main" w:ilvl="7">
+      <w:start w:val="1"/>
+      <w:numFmt w:val="lowerLetter"/>
+      <w:lvlText w:val="%8."/>
+      <w:lvlJc w:val="left"/>
+      <w:pPr>
+        <w:ind w:left="5760" w:hanging="360"/>
+      </w:pPr>
+    </w:lvl>
+    <w:lvl xmlns:w="http://schemas.openxmlformats.org/wordprocessingml/2006/main" w:ilvl="8">
+      <w:start w:val="1"/>
+      <w:numFmt w:val="lowerRoman"/>
+      <w:lvlText w:val="%9."/>
+      <w:lvlJc w:val="right"/>
+      <w:pPr>
+        <w:ind w:left="6480" w:hanging="180"/>
+      </w:pPr>
+    </w:lvl>
+  </w:abstractNum>
+  <w:abstractNum xmlns:w="http://schemas.openxmlformats.org/wordprocessingml/2006/main" w:abstractNumId="12">
+    <w:multiLevelType xmlns:w="http://schemas.openxmlformats.org/wordprocessingml/2006/main" w:val="hybridMultilevel"/>
+    <w:lvl xmlns:w="http://schemas.openxmlformats.org/wordprocessingml/2006/main" w:ilvl="0">
+      <w:start w:val="1"/>
+      <w:numFmt w:val="decimal"/>
+      <w:lvlText w:val="%1."/>
+      <w:lvlJc w:val="left"/>
+      <w:pPr>
+        <w:ind w:left="720" w:hanging="360"/>
+      </w:pPr>
+    </w:lvl>
+    <w:lvl xmlns:w="http://schemas.openxmlformats.org/wordprocessingml/2006/main" w:ilvl="1">
+      <w:start w:val="1"/>
+      <w:numFmt w:val="upperLetter"/>
+      <w:lvlText w:val="%2)"/>
+      <w:lvlJc w:val="left"/>
+      <w:pPr>
+        <w:ind w:left="1440" w:hanging="360"/>
+      </w:pPr>
+    </w:lvl>
+    <w:lvl xmlns:w="http://schemas.openxmlformats.org/wordprocessingml/2006/main" w:ilvl="2">
+      <w:start w:val="1"/>
+      <w:numFmt w:val="lowerRoman"/>
+      <w:lvlText w:val="%3."/>
+      <w:lvlJc w:val="right"/>
+      <w:pPr>
+        <w:ind w:left="2160" w:hanging="180"/>
+      </w:pPr>
+    </w:lvl>
+    <w:lvl xmlns:w="http://schemas.openxmlformats.org/wordprocessingml/2006/main" w:ilvl="3">
+      <w:start w:val="1"/>
+      <w:numFmt w:val="decimal"/>
+      <w:lvlText w:val="%4."/>
+      <w:lvlJc w:val="left"/>
+      <w:pPr>
+        <w:ind w:left="2880" w:hanging="360"/>
+      </w:pPr>
+    </w:lvl>
+    <w:lvl xmlns:w="http://schemas.openxmlformats.org/wordprocessingml/2006/main" w:ilvl="4">
+      <w:start w:val="1"/>
+      <w:numFmt w:val="lowerLetter"/>
+      <w:lvlText w:val="%5."/>
+      <w:lvlJc w:val="left"/>
+      <w:pPr>
+        <w:ind w:left="3600" w:hanging="360"/>
+      </w:pPr>
+    </w:lvl>
+    <w:lvl xmlns:w="http://schemas.openxmlformats.org/wordprocessingml/2006/main" w:ilvl="5">
+      <w:start w:val="1"/>
+      <w:numFmt w:val="lowerRoman"/>
+      <w:lvlText w:val="%6."/>
+      <w:lvlJc w:val="right"/>
+      <w:pPr>
+        <w:ind w:left="4320" w:hanging="180"/>
+      </w:pPr>
+    </w:lvl>
+    <w:lvl xmlns:w="http://schemas.openxmlformats.org/wordprocessingml/2006/main" w:ilvl="6">
+      <w:start w:val="1"/>
+      <w:numFmt w:val="decimal"/>
+      <w:lvlText w:val="%7."/>
+      <w:lvlJc w:val="left"/>
+      <w:pPr>
+        <w:ind w:left="5040" w:hanging="360"/>
+      </w:pPr>
+    </w:lvl>
+    <w:lvl xmlns:w="http://schemas.openxmlformats.org/wordprocessingml/2006/main" w:ilvl="7">
+      <w:start w:val="1"/>
+      <w:numFmt w:val="lowerLetter"/>
+      <w:lvlText w:val="%8."/>
+      <w:lvlJc w:val="left"/>
+      <w:pPr>
+        <w:ind w:left="5760" w:hanging="360"/>
+      </w:pPr>
+    </w:lvl>
+    <w:lvl xmlns:w="http://schemas.openxmlformats.org/wordprocessingml/2006/main" w:ilvl="8">
+      <w:start w:val="1"/>
+      <w:numFmt w:val="lowerRoman"/>
+      <w:lvlText w:val="%9."/>
+      <w:lvlJc w:val="right"/>
+      <w:pPr>
+        <w:ind w:left="6480" w:hanging="180"/>
+      </w:pPr>
+    </w:lvl>
+  </w:abstractNum>
+  <w:abstractNum xmlns:w="http://schemas.openxmlformats.org/wordprocessingml/2006/main" w:abstractNumId="11">
+    <w:multiLevelType xmlns:w="http://schemas.openxmlformats.org/wordprocessingml/2006/main" w:val="hybridMultilevel"/>
+    <w:lvl xmlns:w="http://schemas.openxmlformats.org/wordprocessingml/2006/main" w:ilvl="0">
+      <w:start w:val="1"/>
+      <w:numFmt w:val="decimal"/>
+      <w:lvlText w:val="%1."/>
+      <w:lvlJc w:val="left"/>
+      <w:pPr>
+        <w:ind w:left="720" w:hanging="360"/>
+      </w:pPr>
+    </w:lvl>
+    <w:lvl xmlns:w="http://schemas.openxmlformats.org/wordprocessingml/2006/main" w:ilvl="1">
+      <w:start w:val="1"/>
+      <w:numFmt w:val="upperLetter"/>
+      <w:lvlText w:val="%2."/>
+      <w:lvlJc w:val="left"/>
+      <w:pPr>
+        <w:ind w:left="1440" w:hanging="360"/>
+      </w:pPr>
+    </w:lvl>
+    <w:lvl xmlns:w="http://schemas.openxmlformats.org/wordprocessingml/2006/main" w:ilvl="2">
+      <w:start w:val="1"/>
+      <w:numFmt w:val="lowerRoman"/>
+      <w:lvlText w:val="%3."/>
+      <w:lvlJc w:val="right"/>
+      <w:pPr>
+        <w:ind w:left="2160" w:hanging="180"/>
+      </w:pPr>
+    </w:lvl>
+    <w:lvl xmlns:w="http://schemas.openxmlformats.org/wordprocessingml/2006/main" w:ilvl="3">
+      <w:start w:val="1"/>
+      <w:numFmt w:val="decimal"/>
+      <w:lvlText w:val="%4."/>
+      <w:lvlJc w:val="left"/>
+      <w:pPr>
+        <w:ind w:left="2880" w:hanging="360"/>
+      </w:pPr>
+    </w:lvl>
+    <w:lvl xmlns:w="http://schemas.openxmlformats.org/wordprocessingml/2006/main" w:ilvl="4">
+      <w:start w:val="1"/>
+      <w:numFmt w:val="lowerLetter"/>
+      <w:lvlText w:val="%5."/>
+      <w:lvlJc w:val="left"/>
+      <w:pPr>
+        <w:ind w:left="3600" w:hanging="360"/>
+      </w:pPr>
+    </w:lvl>
+    <w:lvl xmlns:w="http://schemas.openxmlformats.org/wordprocessingml/2006/main" w:ilvl="5">
+      <w:start w:val="1"/>
+      <w:numFmt w:val="lowerRoman"/>
+      <w:lvlText w:val="%6."/>
+      <w:lvlJc w:val="right"/>
+      <w:pPr>
+        <w:ind w:left="4320" w:hanging="180"/>
+      </w:pPr>
+    </w:lvl>
+    <w:lvl xmlns:w="http://schemas.openxmlformats.org/wordprocessingml/2006/main" w:ilvl="6">
+      <w:start w:val="1"/>
+      <w:numFmt w:val="decimal"/>
+      <w:lvlText w:val="%7."/>
+      <w:lvlJc w:val="left"/>
+      <w:pPr>
+        <w:ind w:left="5040" w:hanging="360"/>
+      </w:pPr>
+    </w:lvl>
+    <w:lvl xmlns:w="http://schemas.openxmlformats.org/wordprocessingml/2006/main" w:ilvl="7">
+      <w:start w:val="1"/>
+      <w:numFmt w:val="lowerLetter"/>
+      <w:lvlText w:val="%8."/>
+      <w:lvlJc w:val="left"/>
+      <w:pPr>
+        <w:ind w:left="5760" w:hanging="360"/>
+      </w:pPr>
+    </w:lvl>
+    <w:lvl xmlns:w="http://schemas.openxmlformats.org/wordprocessingml/2006/main" w:ilvl="8">
+      <w:start w:val="1"/>
+      <w:numFmt w:val="lowerRoman"/>
+      <w:lvlText w:val="%9."/>
+      <w:lvlJc w:val="right"/>
+      <w:pPr>
+        <w:ind w:left="6480" w:hanging="180"/>
+      </w:pPr>
+    </w:lvl>
+  </w:abstractNum>
+  <w:abstractNum xmlns:w="http://schemas.openxmlformats.org/wordprocessingml/2006/main" w:abstractNumId="10">
+    <w:multiLevelType xmlns:w="http://schemas.openxmlformats.org/wordprocessingml/2006/main" w:val="hybridMultilevel"/>
+    <w:lvl xmlns:w="http://schemas.openxmlformats.org/wordprocessingml/2006/main" w:ilvl="0">
+      <w:start w:val="1"/>
+      <w:numFmt w:val="bullet"/>
+      <w:lvlText w:val=""/>
+      <w:lvlJc w:val="left"/>
+      <w:pPr>
+        <w:ind w:left="720" w:hanging="360"/>
+      </w:pPr>
+      <w:rPr>
+        <w:rFonts w:hint="default" w:ascii="Symbol" w:hAnsi="Symbol"/>
+      </w:rPr>
+    </w:lvl>
+    <w:lvl xmlns:w="http://schemas.openxmlformats.org/wordprocessingml/2006/main" w:ilvl="1">
+      <w:start w:val="1"/>
+      <w:numFmt w:val="bullet"/>
+      <w:lvlText w:val=""/>
+      <w:lvlJc w:val="left"/>
+      <w:pPr>
+        <w:ind w:left="1440" w:hanging="360"/>
+      </w:pPr>
+      <w:rPr>
+        <w:rFonts w:hint="default" w:ascii="Symbol" w:hAnsi="Symbol"/>
+      </w:rPr>
+    </w:lvl>
+    <w:lvl xmlns:w="http://schemas.openxmlformats.org/wordprocessingml/2006/main" w:ilvl="2">
+      <w:start w:val="1"/>
+      <w:numFmt w:val="bullet"/>
+      <w:lvlText w:val=""/>
+      <w:lvlJc w:val="left"/>
+      <w:pPr>
+        <w:ind w:left="2160" w:hanging="360"/>
+      </w:pPr>
+      <w:rPr>
+        <w:rFonts w:hint="default" w:ascii="Wingdings" w:hAnsi="Wingdings"/>
+      </w:rPr>
+    </w:lvl>
+    <w:lvl xmlns:w="http://schemas.openxmlformats.org/wordprocessingml/2006/main" w:ilvl="3">
+      <w:start w:val="1"/>
+      <w:numFmt w:val="bullet"/>
+      <w:lvlText w:val=""/>
+      <w:lvlJc w:val="left"/>
+      <w:pPr>
+        <w:ind w:left="2880" w:hanging="360"/>
+      </w:pPr>
+      <w:rPr>
+        <w:rFonts w:hint="default" w:ascii="Symbol" w:hAnsi="Symbol"/>
+      </w:rPr>
+    </w:lvl>
+    <w:lvl xmlns:w="http://schemas.openxmlformats.org/wordprocessingml/2006/main" w:ilvl="4">
+      <w:start w:val="1"/>
+      <w:numFmt w:val="bullet"/>
+      <w:lvlText w:val="o"/>
+      <w:lvlJc w:val="left"/>
+      <w:pPr>
+        <w:ind w:left="3600" w:hanging="360"/>
+      </w:pPr>
+      <w:rPr>
+        <w:rFonts w:hint="default" w:ascii="Courier New" w:hAnsi="Courier New"/>
+      </w:rPr>
+    </w:lvl>
+    <w:lvl xmlns:w="http://schemas.openxmlformats.org/wordprocessingml/2006/main" w:ilvl="5">
+      <w:start w:val="1"/>
+      <w:numFmt w:val="bullet"/>
+      <w:lvlText w:val=""/>
+      <w:lvlJc w:val="left"/>
+      <w:pPr>
+        <w:ind w:left="4320" w:hanging="360"/>
+      </w:pPr>
+      <w:rPr>
+        <w:rFonts w:hint="default" w:ascii="Wingdings" w:hAnsi="Wingdings"/>
+      </w:rPr>
+    </w:lvl>
+    <w:lvl xmlns:w="http://schemas.openxmlformats.org/wordprocessingml/2006/main" w:ilvl="6">
+      <w:start w:val="1"/>
+      <w:numFmt w:val="bullet"/>
+      <w:lvlText w:val=""/>
+      <w:lvlJc w:val="left"/>
+      <w:pPr>
+        <w:ind w:left="5040" w:hanging="360"/>
+      </w:pPr>
+      <w:rPr>
+        <w:rFonts w:hint="default" w:ascii="Symbol" w:hAnsi="Symbol"/>
+      </w:rPr>
+    </w:lvl>
+    <w:lvl xmlns:w="http://schemas.openxmlformats.org/wordprocessingml/2006/main" w:ilvl="7">
+      <w:start w:val="1"/>
+      <w:numFmt w:val="bullet"/>
+      <w:lvlText w:val="o"/>
+      <w:lvlJc w:val="left"/>
+      <w:pPr>
+        <w:ind w:left="5760" w:hanging="360"/>
+      </w:pPr>
+      <w:rPr>
+        <w:rFonts w:hint="default" w:ascii="Courier New" w:hAnsi="Courier New"/>
+      </w:rPr>
+    </w:lvl>
+    <w:lvl xmlns:w="http://schemas.openxmlformats.org/wordprocessingml/2006/main" w:ilvl="8">
+      <w:start w:val="1"/>
+      <w:numFmt w:val="bullet"/>
+      <w:lvlText w:val=""/>
+      <w:lvlJc w:val="left"/>
+      <w:pPr>
+        <w:ind w:left="6480" w:hanging="360"/>
+      </w:pPr>
+      <w:rPr>
+        <w:rFonts w:hint="default" w:ascii="Wingdings" w:hAnsi="Wingdings"/>
+      </w:rPr>
+    </w:lvl>
+  </w:abstractNum>
+  <w:abstractNum xmlns:w="http://schemas.openxmlformats.org/wordprocessingml/2006/main" w:abstractNumId="9">
+    <w:multiLevelType xmlns:w="http://schemas.openxmlformats.org/wordprocessingml/2006/main" w:val="hybridMultilevel"/>
+    <w:lvl xmlns:w="http://schemas.openxmlformats.org/wordprocessingml/2006/main" w:ilvl="0">
+      <w:start w:val="1"/>
+      <w:numFmt w:val="bullet"/>
+      <w:lvlText w:val=""/>
+      <w:lvlJc w:val="left"/>
+      <w:pPr>
+        <w:ind w:left="720" w:hanging="360"/>
+      </w:pPr>
+      <w:rPr>
+        <w:rFonts w:hint="default" w:ascii="Symbol" w:hAnsi="Symbol"/>
+      </w:rPr>
+    </w:lvl>
+    <w:lvl xmlns:w="http://schemas.openxmlformats.org/wordprocessingml/2006/main" w:ilvl="1">
+      <w:start w:val="1"/>
+      <w:numFmt w:val="bullet"/>
+      <w:lvlText w:val="o"/>
+      <w:lvlJc w:val="left"/>
+      <w:pPr>
+        <w:ind w:left="1440" w:hanging="360"/>
+      </w:pPr>
+      <w:rPr>
+        <w:rFonts w:hint="default" w:ascii="Courier New" w:hAnsi="Courier New"/>
+      </w:rPr>
+    </w:lvl>
+    <w:lvl xmlns:w="http://schemas.openxmlformats.org/wordprocessingml/2006/main" w:ilvl="2">
+      <w:start w:val="1"/>
+      <w:numFmt w:val="bullet"/>
+      <w:lvlText w:val=""/>
+      <w:lvlJc w:val="left"/>
+      <w:pPr>
+        <w:ind w:left="2160" w:hanging="360"/>
+      </w:pPr>
+      <w:rPr>
+        <w:rFonts w:hint="default" w:ascii="Wingdings" w:hAnsi="Wingdings"/>
+      </w:rPr>
+    </w:lvl>
+    <w:lvl xmlns:w="http://schemas.openxmlformats.org/wordprocessingml/2006/main" w:ilvl="3">
+      <w:start w:val="1"/>
+      <w:numFmt w:val="bullet"/>
+      <w:lvlText w:val=""/>
+      <w:lvlJc w:val="left"/>
+      <w:pPr>
+        <w:ind w:left="2880" w:hanging="360"/>
+      </w:pPr>
+      <w:rPr>
+        <w:rFonts w:hint="default" w:ascii="Symbol" w:hAnsi="Symbol"/>
+      </w:rPr>
+    </w:lvl>
+    <w:lvl xmlns:w="http://schemas.openxmlformats.org/wordprocessingml/2006/main" w:ilvl="4">
+      <w:start w:val="1"/>
+      <w:numFmt w:val="bullet"/>
+      <w:lvlText w:val="o"/>
+      <w:lvlJc w:val="left"/>
+      <w:pPr>
+        <w:ind w:left="3600" w:hanging="360"/>
+      </w:pPr>
+      <w:rPr>
+        <w:rFonts w:hint="default" w:ascii="Courier New" w:hAnsi="Courier New"/>
+      </w:rPr>
+    </w:lvl>
+    <w:lvl xmlns:w="http://schemas.openxmlformats.org/wordprocessingml/2006/main" w:ilvl="5">
+      <w:start w:val="1"/>
+      <w:numFmt w:val="bullet"/>
+      <w:lvlText w:val=""/>
+      <w:lvlJc w:val="left"/>
+      <w:pPr>
+        <w:ind w:left="4320" w:hanging="360"/>
+      </w:pPr>
+      <w:rPr>
+        <w:rFonts w:hint="default" w:ascii="Wingdings" w:hAnsi="Wingdings"/>
+      </w:rPr>
+    </w:lvl>
+    <w:lvl xmlns:w="http://schemas.openxmlformats.org/wordprocessingml/2006/main" w:ilvl="6">
+      <w:start w:val="1"/>
+      <w:numFmt w:val="bullet"/>
+      <w:lvlText w:val=""/>
+      <w:lvlJc w:val="left"/>
+      <w:pPr>
+        <w:ind w:left="5040" w:hanging="360"/>
+      </w:pPr>
+      <w:rPr>
+        <w:rFonts w:hint="default" w:ascii="Symbol" w:hAnsi="Symbol"/>
+      </w:rPr>
+    </w:lvl>
+    <w:lvl xmlns:w="http://schemas.openxmlformats.org/wordprocessingml/2006/main" w:ilvl="7">
+      <w:start w:val="1"/>
+      <w:numFmt w:val="bullet"/>
+      <w:lvlText w:val="o"/>
+      <w:lvlJc w:val="left"/>
+      <w:pPr>
+        <w:ind w:left="5760" w:hanging="360"/>
+      </w:pPr>
+      <w:rPr>
+        <w:rFonts w:hint="default" w:ascii="Courier New" w:hAnsi="Courier New"/>
+      </w:rPr>
+    </w:lvl>
+    <w:lvl xmlns:w="http://schemas.openxmlformats.org/wordprocessingml/2006/main" w:ilvl="8">
+      <w:start w:val="1"/>
+      <w:numFmt w:val="bullet"/>
+      <w:lvlText w:val=""/>
+      <w:lvlJc w:val="left"/>
+      <w:pPr>
+        <w:ind w:left="6480" w:hanging="360"/>
+      </w:pPr>
+      <w:rPr>
+        <w:rFonts w:hint="default" w:ascii="Wingdings" w:hAnsi="Wingdings"/>
+      </w:rPr>
+    </w:lvl>
+  </w:abstractNum>
+  <w:abstractNum xmlns:w="http://schemas.openxmlformats.org/wordprocessingml/2006/main" w:abstractNumId="8">
+    <w:multiLevelType xmlns:w="http://schemas.openxmlformats.org/wordprocessingml/2006/main" w:val="hybridMultilevel"/>
+    <w:lvl xmlns:w="http://schemas.openxmlformats.org/wordprocessingml/2006/main" w:ilvl="0">
+      <w:start w:val="1"/>
+      <w:numFmt w:val="bullet"/>
+      <w:lvlText w:val=""/>
+      <w:lvlJc w:val="left"/>
+      <w:pPr>
+        <w:ind w:left="720" w:hanging="360"/>
+      </w:pPr>
+      <w:rPr>
+        <w:rFonts w:hint="default" w:ascii="Symbol" w:hAnsi="Symbol"/>
+      </w:rPr>
+    </w:lvl>
+    <w:lvl xmlns:w="http://schemas.openxmlformats.org/wordprocessingml/2006/main" w:ilvl="1">
+      <w:start w:val="1"/>
+      <w:numFmt w:val="bullet"/>
+      <w:lvlText w:val=""/>
+      <w:lvlJc w:val="left"/>
+      <w:pPr>
+        <w:ind w:left="1440" w:hanging="360"/>
+      </w:pPr>
+      <w:rPr>
+        <w:rFonts w:hint="default" w:ascii="Symbol" w:hAnsi="Symbol"/>
+      </w:rPr>
+    </w:lvl>
+    <w:lvl xmlns:w="http://schemas.openxmlformats.org/wordprocessingml/2006/main" w:ilvl="2">
+      <w:start w:val="1"/>
+      <w:numFmt w:val="bullet"/>
+      <w:lvlText w:val=""/>
+      <w:lvlJc w:val="left"/>
+      <w:pPr>
+        <w:ind w:left="2160" w:hanging="360"/>
+      </w:pPr>
+      <w:rPr>
+        <w:rFonts w:hint="default" w:ascii="Wingdings" w:hAnsi="Wingdings"/>
+      </w:rPr>
+    </w:lvl>
+    <w:lvl xmlns:w="http://schemas.openxmlformats.org/wordprocessingml/2006/main" w:ilvl="3">
+      <w:start w:val="1"/>
+      <w:numFmt w:val="bullet"/>
+      <w:lvlText w:val=""/>
+      <w:lvlJc w:val="left"/>
+      <w:pPr>
+        <w:ind w:left="2880" w:hanging="360"/>
+      </w:pPr>
+      <w:rPr>
+        <w:rFonts w:hint="default" w:ascii="Symbol" w:hAnsi="Symbol"/>
+      </w:rPr>
+    </w:lvl>
+    <w:lvl xmlns:w="http://schemas.openxmlformats.org/wordprocessingml/2006/main" w:ilvl="4">
+      <w:start w:val="1"/>
+      <w:numFmt w:val="bullet"/>
+      <w:lvlText w:val="o"/>
+      <w:lvlJc w:val="left"/>
+      <w:pPr>
+        <w:ind w:left="3600" w:hanging="360"/>
+      </w:pPr>
+      <w:rPr>
+        <w:rFonts w:hint="default" w:ascii="Courier New" w:hAnsi="Courier New"/>
+      </w:rPr>
+    </w:lvl>
+    <w:lvl xmlns:w="http://schemas.openxmlformats.org/wordprocessingml/2006/main" w:ilvl="5">
+      <w:start w:val="1"/>
+      <w:numFmt w:val="bullet"/>
+      <w:lvlText w:val=""/>
+      <w:lvlJc w:val="left"/>
+      <w:pPr>
+        <w:ind w:left="4320" w:hanging="360"/>
+      </w:pPr>
+      <w:rPr>
+        <w:rFonts w:hint="default" w:ascii="Wingdings" w:hAnsi="Wingdings"/>
+      </w:rPr>
+    </w:lvl>
+    <w:lvl xmlns:w="http://schemas.openxmlformats.org/wordprocessingml/2006/main" w:ilvl="6">
+      <w:start w:val="1"/>
+      <w:numFmt w:val="bullet"/>
+      <w:lvlText w:val=""/>
+      <w:lvlJc w:val="left"/>
+      <w:pPr>
+        <w:ind w:left="5040" w:hanging="360"/>
+      </w:pPr>
+      <w:rPr>
+        <w:rFonts w:hint="default" w:ascii="Symbol" w:hAnsi="Symbol"/>
+      </w:rPr>
+    </w:lvl>
+    <w:lvl xmlns:w="http://schemas.openxmlformats.org/wordprocessingml/2006/main" w:ilvl="7">
+      <w:start w:val="1"/>
+      <w:numFmt w:val="bullet"/>
+      <w:lvlText w:val="o"/>
+      <w:lvlJc w:val="left"/>
+      <w:pPr>
+        <w:ind w:left="5760" w:hanging="360"/>
+      </w:pPr>
+      <w:rPr>
+        <w:rFonts w:hint="default" w:ascii="Courier New" w:hAnsi="Courier New"/>
+      </w:rPr>
+    </w:lvl>
+    <w:lvl xmlns:w="http://schemas.openxmlformats.org/wordprocessingml/2006/main" w:ilvl="8">
+      <w:start w:val="1"/>
+      <w:numFmt w:val="bullet"/>
+      <w:lvlText w:val=""/>
+      <w:lvlJc w:val="left"/>
+      <w:pPr>
+        <w:ind w:left="6480" w:hanging="360"/>
+      </w:pPr>
+      <w:rPr>
+        <w:rFonts w:hint="default" w:ascii="Wingdings" w:hAnsi="Wingdings"/>
+      </w:rPr>
+    </w:lvl>
+  </w:abstractNum>
+  <w:abstractNum xmlns:w="http://schemas.openxmlformats.org/wordprocessingml/2006/main" w:abstractNumId="7">
+    <w:multiLevelType xmlns:w="http://schemas.openxmlformats.org/wordprocessingml/2006/main" w:val="hybridMultilevel"/>
+    <w:lvl xmlns:w="http://schemas.openxmlformats.org/wordprocessingml/2006/main" w:ilvl="0">
+      <w:start w:val="1"/>
+      <w:numFmt w:val="bullet"/>
+      <w:lvlText w:val=""/>
+      <w:lvlJc w:val="left"/>
+      <w:pPr>
+        <w:ind w:left="720" w:hanging="360"/>
+      </w:pPr>
+      <w:rPr>
+        <w:rFonts w:hint="default" w:ascii="Symbol" w:hAnsi="Symbol"/>
+      </w:rPr>
+    </w:lvl>
+    <w:lvl xmlns:w="http://schemas.openxmlformats.org/wordprocessingml/2006/main" w:ilvl="1">
+      <w:start w:val="1"/>
+      <w:numFmt w:val="bullet"/>
+      <w:lvlText w:val=""/>
+      <w:lvlJc w:val="left"/>
+      <w:pPr>
+        <w:ind w:left="1440" w:hanging="360"/>
+      </w:pPr>
+      <w:rPr>
+        <w:rFonts w:hint="default" w:ascii="Symbol" w:hAnsi="Symbol"/>
+      </w:rPr>
+    </w:lvl>
+    <w:lvl xmlns:w="http://schemas.openxmlformats.org/wordprocessingml/2006/main" w:ilvl="2">
+      <w:start w:val="1"/>
+      <w:numFmt w:val="bullet"/>
+      <w:lvlText w:val=""/>
+      <w:lvlJc w:val="left"/>
+      <w:pPr>
+        <w:ind w:left="2160" w:hanging="360"/>
+      </w:pPr>
+      <w:rPr>
+        <w:rFonts w:hint="default" w:ascii="Wingdings" w:hAnsi="Wingdings"/>
+      </w:rPr>
+    </w:lvl>
+    <w:lvl xmlns:w="http://schemas.openxmlformats.org/wordprocessingml/2006/main" w:ilvl="3">
+      <w:start w:val="1"/>
+      <w:numFmt w:val="bullet"/>
+      <w:lvlText w:val=""/>
+      <w:lvlJc w:val="left"/>
+      <w:pPr>
+        <w:ind w:left="2880" w:hanging="360"/>
+      </w:pPr>
+      <w:rPr>
+        <w:rFonts w:hint="default" w:ascii="Symbol" w:hAnsi="Symbol"/>
+      </w:rPr>
+    </w:lvl>
+    <w:lvl xmlns:w="http://schemas.openxmlformats.org/wordprocessingml/2006/main" w:ilvl="4">
+      <w:start w:val="1"/>
+      <w:numFmt w:val="bullet"/>
+      <w:lvlText w:val="o"/>
+      <w:lvlJc w:val="left"/>
+      <w:pPr>
+        <w:ind w:left="3600" w:hanging="360"/>
+      </w:pPr>
+      <w:rPr>
+        <w:rFonts w:hint="default" w:ascii="Courier New" w:hAnsi="Courier New"/>
+      </w:rPr>
+    </w:lvl>
+    <w:lvl xmlns:w="http://schemas.openxmlformats.org/wordprocessingml/2006/main" w:ilvl="5">
+      <w:start w:val="1"/>
+      <w:numFmt w:val="bullet"/>
+      <w:lvlText w:val=""/>
+      <w:lvlJc w:val="left"/>
+      <w:pPr>
+        <w:ind w:left="4320" w:hanging="360"/>
+      </w:pPr>
+      <w:rPr>
+        <w:rFonts w:hint="default" w:ascii="Wingdings" w:hAnsi="Wingdings"/>
+      </w:rPr>
+    </w:lvl>
+    <w:lvl xmlns:w="http://schemas.openxmlformats.org/wordprocessingml/2006/main" w:ilvl="6">
+      <w:start w:val="1"/>
+      <w:numFmt w:val="bullet"/>
+      <w:lvlText w:val=""/>
+      <w:lvlJc w:val="left"/>
+      <w:pPr>
+        <w:ind w:left="5040" w:hanging="360"/>
+      </w:pPr>
+      <w:rPr>
+        <w:rFonts w:hint="default" w:ascii="Symbol" w:hAnsi="Symbol"/>
+      </w:rPr>
+    </w:lvl>
+    <w:lvl xmlns:w="http://schemas.openxmlformats.org/wordprocessingml/2006/main" w:ilvl="7">
+      <w:start w:val="1"/>
+      <w:numFmt w:val="bullet"/>
+      <w:lvlText w:val="o"/>
+      <w:lvlJc w:val="left"/>
+      <w:pPr>
+        <w:ind w:left="5760" w:hanging="360"/>
+      </w:pPr>
+      <w:rPr>
+        <w:rFonts w:hint="default" w:ascii="Courier New" w:hAnsi="Courier New"/>
+      </w:rPr>
+    </w:lvl>
+    <w:lvl xmlns:w="http://schemas.openxmlformats.org/wordprocessingml/2006/main" w:ilvl="8">
+      <w:start w:val="1"/>
+      <w:numFmt w:val="bullet"/>
+      <w:lvlText w:val=""/>
+      <w:lvlJc w:val="left"/>
+      <w:pPr>
+        <w:ind w:left="6480" w:hanging="360"/>
+      </w:pPr>
+      <w:rPr>
+        <w:rFonts w:hint="default" w:ascii="Wingdings" w:hAnsi="Wingdings"/>
+      </w:rPr>
+    </w:lvl>
+  </w:abstractNum>
+  <w:abstractNum xmlns:w="http://schemas.openxmlformats.org/wordprocessingml/2006/main" w:abstractNumId="6">
+    <w:multiLevelType xmlns:w="http://schemas.openxmlformats.org/wordprocessingml/2006/main" w:val="hybridMultilevel"/>
+    <w:lvl xmlns:w="http://schemas.openxmlformats.org/wordprocessingml/2006/main" w:ilvl="0">
+      <w:start w:val="1"/>
+      <w:numFmt w:val="decimal"/>
+      <w:lvlText w:val="%1."/>
+      <w:lvlJc w:val="left"/>
+      <w:pPr>
+        <w:ind w:left="720" w:hanging="360"/>
+      </w:pPr>
+    </w:lvl>
+    <w:lvl xmlns:w="http://schemas.openxmlformats.org/wordprocessingml/2006/main" w:ilvl="1">
+      <w:start w:val="1"/>
+      <w:numFmt w:val="lowerLetter"/>
+      <w:lvlText w:val="%2."/>
+      <w:lvlJc w:val="left"/>
+      <w:pPr>
+        <w:ind w:left="1440" w:hanging="360"/>
+      </w:pPr>
+    </w:lvl>
+    <w:lvl xmlns:w="http://schemas.openxmlformats.org/wordprocessingml/2006/main" w:ilvl="2">
+      <w:start w:val="1"/>
+      <w:numFmt w:val="lowerRoman"/>
+      <w:lvlText w:val="%3."/>
+      <w:lvlJc w:val="right"/>
+      <w:pPr>
+        <w:ind w:left="2160" w:hanging="180"/>
+      </w:pPr>
+    </w:lvl>
+    <w:lvl xmlns:w="http://schemas.openxmlformats.org/wordprocessingml/2006/main" w:ilvl="3">
+      <w:start w:val="1"/>
+      <w:numFmt w:val="decimal"/>
+      <w:lvlText w:val="%4."/>
+      <w:lvlJc w:val="left"/>
+      <w:pPr>
+        <w:ind w:left="2880" w:hanging="360"/>
+      </w:pPr>
+    </w:lvl>
+    <w:lvl xmlns:w="http://schemas.openxmlformats.org/wordprocessingml/2006/main" w:ilvl="4">
+      <w:start w:val="1"/>
+      <w:numFmt w:val="lowerLetter"/>
+      <w:lvlText w:val="%5."/>
+      <w:lvlJc w:val="left"/>
+      <w:pPr>
+        <w:ind w:left="3600" w:hanging="360"/>
+      </w:pPr>
+    </w:lvl>
+    <w:lvl xmlns:w="http://schemas.openxmlformats.org/wordprocessingml/2006/main" w:ilvl="5">
+      <w:start w:val="1"/>
+      <w:numFmt w:val="lowerRoman"/>
+      <w:lvlText w:val="%6."/>
+      <w:lvlJc w:val="right"/>
+      <w:pPr>
+        <w:ind w:left="4320" w:hanging="180"/>
+      </w:pPr>
+    </w:lvl>
+    <w:lvl xmlns:w="http://schemas.openxmlformats.org/wordprocessingml/2006/main" w:ilvl="6">
+      <w:start w:val="1"/>
+      <w:numFmt w:val="decimal"/>
+      <w:lvlText w:val="%7."/>
+      <w:lvlJc w:val="left"/>
+      <w:pPr>
+        <w:ind w:left="5040" w:hanging="360"/>
+      </w:pPr>
+    </w:lvl>
+    <w:lvl xmlns:w="http://schemas.openxmlformats.org/wordprocessingml/2006/main" w:ilvl="7">
+      <w:start w:val="1"/>
+      <w:numFmt w:val="lowerLetter"/>
+      <w:lvlText w:val="%8."/>
+      <w:lvlJc w:val="left"/>
+      <w:pPr>
+        <w:ind w:left="5760" w:hanging="360"/>
+      </w:pPr>
+    </w:lvl>
+    <w:lvl xmlns:w="http://schemas.openxmlformats.org/wordprocessingml/2006/main" w:ilvl="8">
+      <w:start w:val="1"/>
+      <w:numFmt w:val="lowerRoman"/>
+      <w:lvlText w:val="%9."/>
+      <w:lvlJc w:val="right"/>
+      <w:pPr>
+        <w:ind w:left="6480" w:hanging="180"/>
+      </w:pPr>
+    </w:lvl>
+  </w:abstractNum>
+  <w:abstractNum xmlns:w="http://schemas.openxmlformats.org/wordprocessingml/2006/main" w:abstractNumId="5">
+    <w:multiLevelType xmlns:w="http://schemas.openxmlformats.org/wordprocessingml/2006/main" w:val="hybridMultilevel"/>
+    <w:lvl xmlns:w="http://schemas.openxmlformats.org/wordprocessingml/2006/main" w:ilvl="0">
+      <w:start w:val="1"/>
+      <w:numFmt w:val="upperLetter"/>
+      <w:lvlText w:val="%1."/>
+      <w:lvlJc w:val="left"/>
+      <w:pPr>
+        <w:ind w:left="720" w:hanging="360"/>
+      </w:pPr>
+    </w:lvl>
+    <w:lvl xmlns:w="http://schemas.openxmlformats.org/wordprocessingml/2006/main" w:ilvl="1">
+      <w:start w:val="1"/>
+      <w:numFmt w:val="lowerLetter"/>
+      <w:lvlText w:val="%2."/>
+      <w:lvlJc w:val="left"/>
+      <w:pPr>
+        <w:ind w:left="1440" w:hanging="360"/>
+      </w:pPr>
+    </w:lvl>
+    <w:lvl xmlns:w="http://schemas.openxmlformats.org/wordprocessingml/2006/main" w:ilvl="2">
+      <w:start w:val="1"/>
+      <w:numFmt w:val="lowerRoman"/>
+      <w:lvlText w:val="%3."/>
+      <w:lvlJc w:val="right"/>
+      <w:pPr>
+        <w:ind w:left="2160" w:hanging="180"/>
+      </w:pPr>
+    </w:lvl>
+    <w:lvl xmlns:w="http://schemas.openxmlformats.org/wordprocessingml/2006/main" w:ilvl="3">
+      <w:start w:val="1"/>
+      <w:numFmt w:val="decimal"/>
+      <w:lvlText w:val="%4."/>
+      <w:lvlJc w:val="left"/>
+      <w:pPr>
+        <w:ind w:left="2880" w:hanging="360"/>
+      </w:pPr>
+    </w:lvl>
+    <w:lvl xmlns:w="http://schemas.openxmlformats.org/wordprocessingml/2006/main" w:ilvl="4">
+      <w:start w:val="1"/>
+      <w:numFmt w:val="lowerLetter"/>
+      <w:lvlText w:val="%5."/>
+      <w:lvlJc w:val="left"/>
+      <w:pPr>
+        <w:ind w:left="3600" w:hanging="360"/>
+      </w:pPr>
+    </w:lvl>
+    <w:lvl xmlns:w="http://schemas.openxmlformats.org/wordprocessingml/2006/main" w:ilvl="5">
+      <w:start w:val="1"/>
+      <w:numFmt w:val="lowerRoman"/>
+      <w:lvlText w:val="%6."/>
+      <w:lvlJc w:val="right"/>
+      <w:pPr>
+        <w:ind w:left="4320" w:hanging="180"/>
+      </w:pPr>
+    </w:lvl>
+    <w:lvl xmlns:w="http://schemas.openxmlformats.org/wordprocessingml/2006/main" w:ilvl="6">
+      <w:start w:val="1"/>
+      <w:numFmt w:val="decimal"/>
+      <w:lvlText w:val="%7."/>
+      <w:lvlJc w:val="left"/>
+      <w:pPr>
+        <w:ind w:left="5040" w:hanging="360"/>
+      </w:pPr>
+    </w:lvl>
+    <w:lvl xmlns:w="http://schemas.openxmlformats.org/wordprocessingml/2006/main" w:ilvl="7">
+      <w:start w:val="1"/>
+      <w:numFmt w:val="lowerLetter"/>
+      <w:lvlText w:val="%8."/>
+      <w:lvlJc w:val="left"/>
+      <w:pPr>
+        <w:ind w:left="5760" w:hanging="360"/>
+      </w:pPr>
+    </w:lvl>
+    <w:lvl xmlns:w="http://schemas.openxmlformats.org/wordprocessingml/2006/main" w:ilvl="8">
+      <w:start w:val="1"/>
+      <w:numFmt w:val="lowerRoman"/>
+      <w:lvlText w:val="%9."/>
+      <w:lvlJc w:val="right"/>
+      <w:pPr>
+        <w:ind w:left="6480" w:hanging="180"/>
+      </w:pPr>
+    </w:lvl>
+  </w:abstractNum>
+  <w:abstractNum xmlns:w="http://schemas.openxmlformats.org/wordprocessingml/2006/main" w:abstractNumId="4">
+    <w:multiLevelType xmlns:w="http://schemas.openxmlformats.org/wordprocessingml/2006/main" w:val="hybridMultilevel"/>
+    <w:lvl xmlns:w="http://schemas.openxmlformats.org/wordprocessingml/2006/main" w:ilvl="0">
+      <w:start w:val="1"/>
+      <w:numFmt w:val="bullet"/>
+      <w:lvlText w:val=""/>
+      <w:lvlJc w:val="left"/>
+      <w:pPr>
+        <w:ind w:left="720" w:hanging="360"/>
+      </w:pPr>
+      <w:rPr>
+        <w:rFonts w:hint="default" w:ascii="Symbol" w:hAnsi="Symbol"/>
+      </w:rPr>
+    </w:lvl>
+    <w:lvl xmlns:w="http://schemas.openxmlformats.org/wordprocessingml/2006/main" w:ilvl="1">
+      <w:start w:val="1"/>
+      <w:numFmt w:val="bullet"/>
+      <w:lvlText w:val="o"/>
+      <w:lvlJc w:val="left"/>
+      <w:pPr>
+        <w:ind w:left="1440" w:hanging="360"/>
+      </w:pPr>
+      <w:rPr>
+        <w:rFonts w:hint="default" w:ascii="Courier New" w:hAnsi="Courier New"/>
+      </w:rPr>
+    </w:lvl>
+    <w:lvl xmlns:w="http://schemas.openxmlformats.org/wordprocessingml/2006/main" w:ilvl="2">
+      <w:start w:val="1"/>
+      <w:numFmt w:val="bullet"/>
+      <w:lvlText w:val=""/>
+      <w:lvlJc w:val="left"/>
+      <w:pPr>
+        <w:ind w:left="2160" w:hanging="360"/>
+      </w:pPr>
+      <w:rPr>
+        <w:rFonts w:hint="default" w:ascii="Wingdings" w:hAnsi="Wingdings"/>
+      </w:rPr>
+    </w:lvl>
+    <w:lvl xmlns:w="http://schemas.openxmlformats.org/wordprocessingml/2006/main" w:ilvl="3">
+      <w:start w:val="1"/>
+      <w:numFmt w:val="bullet"/>
+      <w:lvlText w:val=""/>
+      <w:lvlJc w:val="left"/>
+      <w:pPr>
+        <w:ind w:left="2880" w:hanging="360"/>
+      </w:pPr>
+      <w:rPr>
+        <w:rFonts w:hint="default" w:ascii="Symbol" w:hAnsi="Symbol"/>
+      </w:rPr>
+    </w:lvl>
+    <w:lvl xmlns:w="http://schemas.openxmlformats.org/wordprocessingml/2006/main" w:ilvl="4">
+      <w:start w:val="1"/>
+      <w:numFmt w:val="bullet"/>
+      <w:lvlText w:val="o"/>
+      <w:lvlJc w:val="left"/>
+      <w:pPr>
+        <w:ind w:left="3600" w:hanging="360"/>
+      </w:pPr>
+      <w:rPr>
+        <w:rFonts w:hint="default" w:ascii="Courier New" w:hAnsi="Courier New"/>
+      </w:rPr>
+    </w:lvl>
+    <w:lvl xmlns:w="http://schemas.openxmlformats.org/wordprocessingml/2006/main" w:ilvl="5">
+      <w:start w:val="1"/>
+      <w:numFmt w:val="bullet"/>
+      <w:lvlText w:val=""/>
+      <w:lvlJc w:val="left"/>
+      <w:pPr>
+        <w:ind w:left="4320" w:hanging="360"/>
+      </w:pPr>
+      <w:rPr>
+        <w:rFonts w:hint="default" w:ascii="Wingdings" w:hAnsi="Wingdings"/>
+      </w:rPr>
+    </w:lvl>
+    <w:lvl xmlns:w="http://schemas.openxmlformats.org/wordprocessingml/2006/main" w:ilvl="6">
+      <w:start w:val="1"/>
+      <w:numFmt w:val="bullet"/>
+      <w:lvlText w:val=""/>
+      <w:lvlJc w:val="left"/>
+      <w:pPr>
+        <w:ind w:left="5040" w:hanging="360"/>
+      </w:pPr>
+      <w:rPr>
+        <w:rFonts w:hint="default" w:ascii="Symbol" w:hAnsi="Symbol"/>
+      </w:rPr>
+    </w:lvl>
+    <w:lvl xmlns:w="http://schemas.openxmlformats.org/wordprocessingml/2006/main" w:ilvl="7">
+      <w:start w:val="1"/>
+      <w:numFmt w:val="bullet"/>
+      <w:lvlText w:val="o"/>
+      <w:lvlJc w:val="left"/>
+      <w:pPr>
+        <w:ind w:left="5760" w:hanging="360"/>
+      </w:pPr>
+      <w:rPr>
+        <w:rFonts w:hint="default" w:ascii="Courier New" w:hAnsi="Courier New"/>
+      </w:rPr>
+    </w:lvl>
+    <w:lvl xmlns:w="http://schemas.openxmlformats.org/wordprocessingml/2006/main" w:ilvl="8">
+      <w:start w:val="1"/>
+      <w:numFmt w:val="bullet"/>
+      <w:lvlText w:val=""/>
+      <w:lvlJc w:val="left"/>
+      <w:pPr>
+        <w:ind w:left="6480" w:hanging="360"/>
+      </w:pPr>
+      <w:rPr>
+        <w:rFonts w:hint="default" w:ascii="Wingdings" w:hAnsi="Wingdings"/>
+      </w:rPr>
+    </w:lvl>
+  </w:abstractNum>
+  <w:abstractNum xmlns:w="http://schemas.openxmlformats.org/wordprocessingml/2006/main" w:abstractNumId="3">
+    <w:multiLevelType xmlns:w="http://schemas.openxmlformats.org/wordprocessingml/2006/main" w:val="hybridMultilevel"/>
+    <w:lvl xmlns:w="http://schemas.openxmlformats.org/wordprocessingml/2006/main" w:ilvl="0">
+      <w:start w:val="1"/>
+      <w:numFmt w:val="bullet"/>
+      <w:lvlText w:val=""/>
+      <w:lvlJc w:val="left"/>
+      <w:pPr>
+        <w:ind w:left="720" w:hanging="360"/>
+      </w:pPr>
+      <w:rPr>
+        <w:rFonts w:hint="default" w:ascii="Symbol" w:hAnsi="Symbol"/>
+      </w:rPr>
+    </w:lvl>
+    <w:lvl xmlns:w="http://schemas.openxmlformats.org/wordprocessingml/2006/main" w:ilvl="1">
+      <w:start w:val="1"/>
+      <w:numFmt w:val="bullet"/>
+      <w:lvlText w:val=""/>
+      <w:lvlJc w:val="left"/>
+      <w:pPr>
+        <w:ind w:left="1440" w:hanging="360"/>
+      </w:pPr>
+      <w:rPr>
+        <w:rFonts w:hint="default" w:ascii="Symbol" w:hAnsi="Symbol"/>
+      </w:rPr>
+    </w:lvl>
+    <w:lvl xmlns:w="http://schemas.openxmlformats.org/wordprocessingml/2006/main" w:ilvl="2">
+      <w:start w:val="1"/>
+      <w:numFmt w:val="bullet"/>
+      <w:lvlText w:val=""/>
+      <w:lvlJc w:val="left"/>
+      <w:pPr>
+        <w:ind w:left="2160" w:hanging="360"/>
+      </w:pPr>
+      <w:rPr>
+        <w:rFonts w:hint="default" w:ascii="Wingdings" w:hAnsi="Wingdings"/>
+      </w:rPr>
+    </w:lvl>
+    <w:lvl xmlns:w="http://schemas.openxmlformats.org/wordprocessingml/2006/main" w:ilvl="3">
+      <w:start w:val="1"/>
+      <w:numFmt w:val="bullet"/>
+      <w:lvlText w:val=""/>
+      <w:lvlJc w:val="left"/>
+      <w:pPr>
+        <w:ind w:left="2880" w:hanging="360"/>
+      </w:pPr>
+      <w:rPr>
+        <w:rFonts w:hint="default" w:ascii="Symbol" w:hAnsi="Symbol"/>
+      </w:rPr>
+    </w:lvl>
+    <w:lvl xmlns:w="http://schemas.openxmlformats.org/wordprocessingml/2006/main" w:ilvl="4">
+      <w:start w:val="1"/>
+      <w:numFmt w:val="bullet"/>
+      <w:lvlText w:val="o"/>
+      <w:lvlJc w:val="left"/>
+      <w:pPr>
+        <w:ind w:left="3600" w:hanging="360"/>
+      </w:pPr>
+      <w:rPr>
+        <w:rFonts w:hint="default" w:ascii="Courier New" w:hAnsi="Courier New"/>
+      </w:rPr>
+    </w:lvl>
+    <w:lvl xmlns:w="http://schemas.openxmlformats.org/wordprocessingml/2006/main" w:ilvl="5">
+      <w:start w:val="1"/>
+      <w:numFmt w:val="bullet"/>
+      <w:lvlText w:val=""/>
+      <w:lvlJc w:val="left"/>
+      <w:pPr>
+        <w:ind w:left="4320" w:hanging="360"/>
+      </w:pPr>
+      <w:rPr>
+        <w:rFonts w:hint="default" w:ascii="Wingdings" w:hAnsi="Wingdings"/>
+      </w:rPr>
+    </w:lvl>
+    <w:lvl xmlns:w="http://schemas.openxmlformats.org/wordprocessingml/2006/main" w:ilvl="6">
+      <w:start w:val="1"/>
+      <w:numFmt w:val="bullet"/>
+      <w:lvlText w:val=""/>
+      <w:lvlJc w:val="left"/>
+      <w:pPr>
+        <w:ind w:left="5040" w:hanging="360"/>
+      </w:pPr>
+      <w:rPr>
+        <w:rFonts w:hint="default" w:ascii="Symbol" w:hAnsi="Symbol"/>
+      </w:rPr>
+    </w:lvl>
+    <w:lvl xmlns:w="http://schemas.openxmlformats.org/wordprocessingml/2006/main" w:ilvl="7">
+      <w:start w:val="1"/>
+      <w:numFmt w:val="bullet"/>
+      <w:lvlText w:val="o"/>
+      <w:lvlJc w:val="left"/>
+      <w:pPr>
+        <w:ind w:left="5760" w:hanging="360"/>
+      </w:pPr>
+      <w:rPr>
+        <w:rFonts w:hint="default" w:ascii="Courier New" w:hAnsi="Courier New"/>
+      </w:rPr>
+    </w:lvl>
+    <w:lvl xmlns:w="http://schemas.openxmlformats.org/wordprocessingml/2006/main" w:ilvl="8">
+      <w:start w:val="1"/>
+      <w:numFmt w:val="bullet"/>
+      <w:lvlText w:val=""/>
+      <w:lvlJc w:val="left"/>
+      <w:pPr>
+        <w:ind w:left="6480" w:hanging="360"/>
+      </w:pPr>
+      <w:rPr>
+        <w:rFonts w:hint="default" w:ascii="Wingdings" w:hAnsi="Wingdings"/>
+      </w:rPr>
+    </w:lvl>
+  </w:abstractNum>
+  <w:abstractNum xmlns:w="http://schemas.openxmlformats.org/wordprocessingml/2006/main" w:abstractNumId="2">
+    <w:multiLevelType xmlns:w="http://schemas.openxmlformats.org/wordprocessingml/2006/main" w:val="hybridMultilevel"/>
+    <w:lvl xmlns:w="http://schemas.openxmlformats.org/wordprocessingml/2006/main" w:ilvl="0">
+      <w:start w:val="1"/>
+      <w:numFmt w:val="lowerLetter"/>
+      <w:lvlText w:val="%1."/>
+      <w:lvlJc w:val="left"/>
+      <w:pPr>
+        <w:ind w:left="720" w:hanging="360"/>
+      </w:pPr>
+    </w:lvl>
+    <w:lvl xmlns:w="http://schemas.openxmlformats.org/wordprocessingml/2006/main" w:ilvl="1">
+      <w:start w:val="1"/>
+      <w:numFmt w:val="lowerLetter"/>
+      <w:lvlText w:val="%2."/>
+      <w:lvlJc w:val="left"/>
+      <w:pPr>
+        <w:ind w:left="1440" w:hanging="360"/>
+      </w:pPr>
+    </w:lvl>
+    <w:lvl xmlns:w="http://schemas.openxmlformats.org/wordprocessingml/2006/main" w:ilvl="2">
+      <w:start w:val="1"/>
+      <w:numFmt w:val="lowerRoman"/>
+      <w:lvlText w:val="%3."/>
+      <w:lvlJc w:val="right"/>
+      <w:pPr>
+        <w:ind w:left="2160" w:hanging="180"/>
+      </w:pPr>
+    </w:lvl>
+    <w:lvl xmlns:w="http://schemas.openxmlformats.org/wordprocessingml/2006/main" w:ilvl="3">
+      <w:start w:val="1"/>
+      <w:numFmt w:val="decimal"/>
+      <w:lvlText w:val="%4."/>
+      <w:lvlJc w:val="left"/>
+      <w:pPr>
+        <w:ind w:left="2880" w:hanging="360"/>
+      </w:pPr>
+    </w:lvl>
+    <w:lvl xmlns:w="http://schemas.openxmlformats.org/wordprocessingml/2006/main" w:ilvl="4">
+      <w:start w:val="1"/>
+      <w:numFmt w:val="lowerLetter"/>
+      <w:lvlText w:val="%5."/>
+      <w:lvlJc w:val="left"/>
+      <w:pPr>
+        <w:ind w:left="3600" w:hanging="360"/>
+      </w:pPr>
+    </w:lvl>
+    <w:lvl xmlns:w="http://schemas.openxmlformats.org/wordprocessingml/2006/main" w:ilvl="5">
+      <w:start w:val="1"/>
+      <w:numFmt w:val="lowerRoman"/>
+      <w:lvlText w:val="%6."/>
+      <w:lvlJc w:val="right"/>
+      <w:pPr>
+        <w:ind w:left="4320" w:hanging="180"/>
+      </w:pPr>
+    </w:lvl>
+    <w:lvl xmlns:w="http://schemas.openxmlformats.org/wordprocessingml/2006/main" w:ilvl="6">
+      <w:start w:val="1"/>
+      <w:numFmt w:val="decimal"/>
+      <w:lvlText w:val="%7."/>
+      <w:lvlJc w:val="left"/>
+      <w:pPr>
+        <w:ind w:left="5040" w:hanging="360"/>
+      </w:pPr>
+    </w:lvl>
+    <w:lvl xmlns:w="http://schemas.openxmlformats.org/wordprocessingml/2006/main" w:ilvl="7">
+      <w:start w:val="1"/>
+      <w:numFmt w:val="lowerLetter"/>
+      <w:lvlText w:val="%8."/>
+      <w:lvlJc w:val="left"/>
+      <w:pPr>
+        <w:ind w:left="5760" w:hanging="360"/>
+      </w:pPr>
+    </w:lvl>
+    <w:lvl xmlns:w="http://schemas.openxmlformats.org/wordprocessingml/2006/main" w:ilvl="8">
+      <w:start w:val="1"/>
+      <w:numFmt w:val="lowerRoman"/>
+      <w:lvlText w:val="%9."/>
+      <w:lvlJc w:val="right"/>
+      <w:pPr>
+        <w:ind w:left="6480" w:hanging="180"/>
+      </w:pPr>
+    </w:lvl>
+  </w:abstractNum>
   <w:abstractNum xmlns:w="http://schemas.openxmlformats.org/wordprocessingml/2006/main" w:abstractNumId="1">
     <w:multiLevelType xmlns:w="http://schemas.openxmlformats.org/wordprocessingml/2006/main" w:val="hybridMultilevel"/>
     <w:lvl xmlns:w="http://schemas.openxmlformats.org/wordprocessingml/2006/main" w:ilvl="0">
@@ -602,6 +4295,54 @@
       </w:pPr>
     </w:lvl>
   </w:abstractNum>
+  <w:num w:numId="17">
+    <w:abstractNumId w:val="17"/>
+  </w:num>
+  <w:num w:numId="16">
+    <w:abstractNumId w:val="16"/>
+  </w:num>
+  <w:num w:numId="15">
+    <w:abstractNumId w:val="15"/>
+  </w:num>
+  <w:num w:numId="14">
+    <w:abstractNumId w:val="14"/>
+  </w:num>
+  <w:num w:numId="13">
+    <w:abstractNumId w:val="13"/>
+  </w:num>
+  <w:num w:numId="12">
+    <w:abstractNumId w:val="12"/>
+  </w:num>
+  <w:num w:numId="11">
+    <w:abstractNumId w:val="11"/>
+  </w:num>
+  <w:num w:numId="10">
+    <w:abstractNumId w:val="10"/>
+  </w:num>
+  <w:num w:numId="9">
+    <w:abstractNumId w:val="9"/>
+  </w:num>
+  <w:num w:numId="8">
+    <w:abstractNumId w:val="8"/>
+  </w:num>
+  <w:num w:numId="7">
+    <w:abstractNumId w:val="7"/>
+  </w:num>
+  <w:num w:numId="6">
+    <w:abstractNumId w:val="6"/>
+  </w:num>
+  <w:num w:numId="5">
+    <w:abstractNumId w:val="5"/>
+  </w:num>
+  <w:num w:numId="4">
+    <w:abstractNumId w:val="4"/>
+  </w:num>
+  <w:num w:numId="3">
+    <w:abstractNumId w:val="3"/>
+  </w:num>
+  <w:num w:numId="2">
+    <w:abstractNumId w:val="2"/>
+  </w:num>
   <w:num w:numId="1">
     <w:abstractNumId w:val="1"/>
   </w:num>

</xml_diff>

<commit_message>
final documentation lab 3
</commit_message>
<xml_diff>
--- a/Lab3/Doc.docx
+++ b/Lab3/Doc.docx
@@ -252,10 +252,10 @@
       </w:pPr>
       <w:r>
         <w:drawing>
-          <wp:inline wp14:editId="0D58AF65" wp14:anchorId="5DF8F46D">
+          <wp:inline wp14:editId="574DDF70" wp14:anchorId="5DF8F46D">
             <wp:extent cx="5534026" cy="2200275"/>
             <wp:effectExtent l="0" t="0" r="0" b="0"/>
-            <wp:docPr id="1599017020" name="" title=""/>
+            <wp:docPr id="1000520366" name="" title=""/>
             <wp:cNvGraphicFramePr>
               <a:graphicFrameLocks noChangeAspect="1"/>
             </wp:cNvGraphicFramePr>
@@ -267,7 +267,7 @@
                     <pic:cNvPicPr/>
                   </pic:nvPicPr>
                   <pic:blipFill>
-                    <a:blip r:embed="R3e312324601945a2">
+                    <a:blip r:embed="R515857f8fe6b4b34">
                       <a:extLst xmlns:a="http://schemas.openxmlformats.org/drawingml/2006/main">
                         <a:ext xmlns:a="http://schemas.openxmlformats.org/drawingml/2006/main" uri="{28A0092B-C50C-407E-A947-70E740481C1C}">
                           <a14:useLocalDpi xmlns:a14="http://schemas.microsoft.com/office/drawing/2010/main" val="0"/>
@@ -2165,10 +2165,10 @@
       </w:r>
       <w:r>
         <w:drawing>
-          <wp:inline wp14:editId="62F90A6B" wp14:anchorId="2C271056">
+          <wp:inline wp14:editId="3F93FBAA" wp14:anchorId="2C271056">
             <wp:extent cx="4219575" cy="2435046"/>
             <wp:effectExtent l="0" t="0" r="0" b="0"/>
-            <wp:docPr id="1762791898" name="" title=""/>
+            <wp:docPr id="305953228" name="" title=""/>
             <wp:cNvGraphicFramePr>
               <a:graphicFrameLocks noChangeAspect="1"/>
             </wp:cNvGraphicFramePr>
@@ -2180,7 +2180,7 @@
                     <pic:cNvPicPr/>
                   </pic:nvPicPr>
                   <pic:blipFill>
-                    <a:blip r:embed="R018afa37e0264c9e">
+                    <a:blip r:embed="R6e38ebfc1add4b2a">
                       <a:extLst>
                         <a:ext xmlns:a="http://schemas.openxmlformats.org/drawingml/2006/main" uri="{28A0092B-C50C-407E-A947-70E740481C1C}">
                           <a14:useLocalDpi val="0"/>
@@ -3383,10 +3383,10 @@
       </w:pPr>
       <w:r>
         <w:drawing>
-          <wp:inline wp14:editId="6884BE7B" wp14:anchorId="093BA8B4">
+          <wp:inline wp14:editId="4CDDE79B" wp14:anchorId="093BA8B4">
             <wp:extent cx="5943600" cy="3061039"/>
             <wp:effectExtent l="0" t="0" r="0" b="0"/>
-            <wp:docPr id="221924831" name="" title=""/>
+            <wp:docPr id="1628191094" name="" title=""/>
             <wp:cNvGraphicFramePr>
               <a:graphicFrameLocks noChangeAspect="1"/>
             </wp:cNvGraphicFramePr>
@@ -3398,7 +3398,7 @@
                     <pic:cNvPicPr/>
                   </pic:nvPicPr>
                   <pic:blipFill>
-                    <a:blip r:embed="R16cc5406fdde498b">
+                    <a:blip r:embed="R156d8a6075c74034">
                       <a:extLst>
                         <a:ext xmlns:a="http://schemas.openxmlformats.org/drawingml/2006/main" uri="{28A0092B-C50C-407E-A947-70E740481C1C}">
                           <a14:useLocalDpi val="0"/>
@@ -3977,10 +3977,10 @@
       </w:pPr>
       <w:r>
         <w:drawing>
-          <wp:inline wp14:editId="12486FB6" wp14:anchorId="25BB606A">
+          <wp:inline wp14:editId="3B47012A" wp14:anchorId="25BB606A">
             <wp:extent cx="3886200" cy="523875"/>
             <wp:effectExtent l="0" t="0" r="0" b="0"/>
-            <wp:docPr id="1751968619" name="" title=""/>
+            <wp:docPr id="1621855017" name="" title=""/>
             <wp:cNvGraphicFramePr>
               <a:graphicFrameLocks noChangeAspect="1"/>
             </wp:cNvGraphicFramePr>
@@ -3992,7 +3992,7 @@
                     <pic:cNvPicPr/>
                   </pic:nvPicPr>
                   <pic:blipFill>
-                    <a:blip r:embed="R604d866b03494c64">
+                    <a:blip r:embed="R4aef9efd0de74d11">
                       <a:extLst>
                         <a:ext xmlns:a="http://schemas.openxmlformats.org/drawingml/2006/main" uri="{28A0092B-C50C-407E-A947-70E740481C1C}">
                           <a14:useLocalDpi val="0"/>
@@ -4219,10 +4219,10 @@
       </w:pPr>
       <w:r>
         <w:drawing>
-          <wp:inline wp14:editId="66266914" wp14:anchorId="4D448800">
+          <wp:inline wp14:editId="39186157" wp14:anchorId="4D448800">
             <wp:extent cx="4572000" cy="3362325"/>
             <wp:effectExtent l="0" t="0" r="0" b="0"/>
-            <wp:docPr id="1003724302" name="" title=""/>
+            <wp:docPr id="1087879184" name="" title=""/>
             <wp:cNvGraphicFramePr>
               <a:graphicFrameLocks noChangeAspect="1"/>
             </wp:cNvGraphicFramePr>
@@ -4234,7 +4234,7 @@
                     <pic:cNvPicPr/>
                   </pic:nvPicPr>
                   <pic:blipFill>
-                    <a:blip r:embed="R996988014dd54a09">
+                    <a:blip r:embed="R74dc34aa215b49e8">
                       <a:extLst>
                         <a:ext xmlns:a="http://schemas.openxmlformats.org/drawingml/2006/main" uri="{28A0092B-C50C-407E-A947-70E740481C1C}">
                           <a14:useLocalDpi val="0"/>
@@ -4394,23 +4394,21 @@
           <w:sz w:val="24"/>
           <w:szCs w:val="24"/>
         </w:rPr>
-        <w:t xml:space="preserve">, deoarece nu are al nod adiacent </w:t>
-      </w:r>
-      <w:proofErr w:type="spellStart"/>
-      <w:r>
-        <w:rPr>
-          <w:sz w:val="24"/>
-          <w:szCs w:val="24"/>
-        </w:rPr>
-        <w:t>decat</w:t>
-      </w:r>
-      <w:proofErr w:type="spellEnd"/>
-      <w:r>
-        <w:rPr>
-          <w:sz w:val="24"/>
-          <w:szCs w:val="24"/>
-        </w:rPr>
-        <w:t xml:space="preserve"> cel din care a plecat, fapt ce dete</w:t>
+        <w:t>, deoarece nu are al</w:t>
+      </w:r>
+      <w:r>
+        <w:rPr>
+          <w:sz w:val="24"/>
+          <w:szCs w:val="24"/>
+        </w:rPr>
+        <w:t>t</w:t>
+      </w:r>
+      <w:r>
+        <w:rPr>
+          <w:sz w:val="24"/>
+          <w:szCs w:val="24"/>
+        </w:rPr>
+        <w:t xml:space="preserve"> nod adiacent decat cel din care a plecat, fapt ce dete</w:t>
       </w:r>
       <w:r>
         <w:rPr>

</xml_diff>